<commit_message>
-Actualización y completado de Secciones del Manual de Usuario.
-Actualización y agregación de capturas de pantalla de los CU.
</commit_message>
<xml_diff>
--- a/Manuales y Memoria/Manual de Usuario.docx
+++ b/Manuales y Memoria/Manual de Usuario.docx
@@ -552,7 +552,7 @@
           <w:r>
             <w:fldChar w:fldCharType="separate"/>
           </w:r>
-          <w:hyperlink w:anchor="_Toc39510941" w:history="1">
+          <w:hyperlink w:anchor="_Toc41930456" w:history="1">
             <w:r>
               <w:rPr>
                 <w:rStyle w:val="Hipervnculo"/>
@@ -579,7 +579,7 @@
                 <w:noProof/>
                 <w:webHidden/>
               </w:rPr>
-              <w:instrText xml:space="preserve"> PAGEREF _Toc39510941 \h </w:instrText>
+              <w:instrText xml:space="preserve"> PAGEREF _Toc41930456 \h </w:instrText>
             </w:r>
             <w:r>
               <w:rPr>
@@ -623,7 +623,7 @@
               <w:lang w:val="es-AR" w:eastAsia="es-AR"/>
             </w:rPr>
           </w:pPr>
-          <w:hyperlink w:anchor="_Toc39510942" w:history="1">
+          <w:hyperlink w:anchor="_Toc41930457" w:history="1">
             <w:r>
               <w:rPr>
                 <w:rStyle w:val="Hipervnculo"/>
@@ -650,7 +650,7 @@
                 <w:noProof/>
                 <w:webHidden/>
               </w:rPr>
-              <w:instrText xml:space="preserve"> PAGEREF _Toc39510942 \h </w:instrText>
+              <w:instrText xml:space="preserve"> PAGEREF _Toc41930457 \h </w:instrText>
             </w:r>
             <w:r>
               <w:rPr>
@@ -694,7 +694,7 @@
               <w:lang w:val="es-AR" w:eastAsia="es-AR"/>
             </w:rPr>
           </w:pPr>
-          <w:hyperlink w:anchor="_Toc39510943" w:history="1">
+          <w:hyperlink w:anchor="_Toc41930458" w:history="1">
             <w:r>
               <w:rPr>
                 <w:rStyle w:val="Hipervnculo"/>
@@ -721,7 +721,7 @@
                 <w:noProof/>
                 <w:webHidden/>
               </w:rPr>
-              <w:instrText xml:space="preserve"> PAGEREF _Toc39510943 \h </w:instrText>
+              <w:instrText xml:space="preserve"> PAGEREF _Toc41930458 \h </w:instrText>
             </w:r>
             <w:r>
               <w:rPr>
@@ -765,7 +765,7 @@
               <w:lang w:val="es-AR" w:eastAsia="es-AR"/>
             </w:rPr>
           </w:pPr>
-          <w:hyperlink w:anchor="_Toc39510944" w:history="1">
+          <w:hyperlink w:anchor="_Toc41930459" w:history="1">
             <w:r>
               <w:rPr>
                 <w:rStyle w:val="Hipervnculo"/>
@@ -792,7 +792,7 @@
                 <w:noProof/>
                 <w:webHidden/>
               </w:rPr>
-              <w:instrText xml:space="preserve"> PAGEREF _Toc39510944 \h </w:instrText>
+              <w:instrText xml:space="preserve"> PAGEREF _Toc41930459 \h </w:instrText>
             </w:r>
             <w:r>
               <w:rPr>
@@ -836,7 +836,7 @@
               <w:lang w:val="es-AR" w:eastAsia="es-AR"/>
             </w:rPr>
           </w:pPr>
-          <w:hyperlink w:anchor="_Toc39510945" w:history="1">
+          <w:hyperlink w:anchor="_Toc41930460" w:history="1">
             <w:r>
               <w:rPr>
                 <w:rStyle w:val="Hipervnculo"/>
@@ -863,7 +863,7 @@
                 <w:noProof/>
                 <w:webHidden/>
               </w:rPr>
-              <w:instrText xml:space="preserve"> PAGEREF _Toc39510945 \h </w:instrText>
+              <w:instrText xml:space="preserve"> PAGEREF _Toc41930460 \h </w:instrText>
             </w:r>
             <w:r>
               <w:rPr>
@@ -907,7 +907,7 @@
               <w:lang w:val="es-AR" w:eastAsia="es-AR"/>
             </w:rPr>
           </w:pPr>
-          <w:hyperlink w:anchor="_Toc39510946" w:history="1">
+          <w:hyperlink w:anchor="_Toc41930461" w:history="1">
             <w:r>
               <w:rPr>
                 <w:rStyle w:val="Hipervnculo"/>
@@ -934,7 +934,7 @@
                 <w:noProof/>
                 <w:webHidden/>
               </w:rPr>
-              <w:instrText xml:space="preserve"> PAGEREF _Toc39510946 \h </w:instrText>
+              <w:instrText xml:space="preserve"> PAGEREF _Toc41930461 \h </w:instrText>
             </w:r>
             <w:r>
               <w:rPr>
@@ -978,7 +978,7 @@
               <w:lang w:val="es-AR" w:eastAsia="es-AR"/>
             </w:rPr>
           </w:pPr>
-          <w:hyperlink w:anchor="_Toc39510947" w:history="1">
+          <w:hyperlink w:anchor="_Toc41930462" w:history="1">
             <w:r>
               <w:rPr>
                 <w:rStyle w:val="Hipervnculo"/>
@@ -1005,7 +1005,7 @@
                 <w:noProof/>
                 <w:webHidden/>
               </w:rPr>
-              <w:instrText xml:space="preserve"> PAGEREF _Toc39510947 \h </w:instrText>
+              <w:instrText xml:space="preserve"> PAGEREF _Toc41930462 \h </w:instrText>
             </w:r>
             <w:r>
               <w:rPr>
@@ -1049,7 +1049,7 @@
               <w:lang w:val="es-AR" w:eastAsia="es-AR"/>
             </w:rPr>
           </w:pPr>
-          <w:hyperlink w:anchor="_Toc39510948" w:history="1">
+          <w:hyperlink w:anchor="_Toc41930463" w:history="1">
             <w:r>
               <w:rPr>
                 <w:rStyle w:val="Hipervnculo"/>
@@ -1076,7 +1076,7 @@
                 <w:noProof/>
                 <w:webHidden/>
               </w:rPr>
-              <w:instrText xml:space="preserve"> PAGEREF _Toc39510948 \h </w:instrText>
+              <w:instrText xml:space="preserve"> PAGEREF _Toc41930463 \h </w:instrText>
             </w:r>
             <w:r>
               <w:rPr>
@@ -1120,7 +1120,7 @@
               <w:lang w:val="es-AR" w:eastAsia="es-AR"/>
             </w:rPr>
           </w:pPr>
-          <w:hyperlink w:anchor="_Toc39510949" w:history="1">
+          <w:hyperlink w:anchor="_Toc41930464" w:history="1">
             <w:r>
               <w:rPr>
                 <w:rStyle w:val="Hipervnculo"/>
@@ -1147,7 +1147,7 @@
                 <w:noProof/>
                 <w:webHidden/>
               </w:rPr>
-              <w:instrText xml:space="preserve"> PAGEREF _Toc39510949 \h </w:instrText>
+              <w:instrText xml:space="preserve"> PAGEREF _Toc41930464 \h </w:instrText>
             </w:r>
             <w:r>
               <w:rPr>
@@ -1191,7 +1191,7 @@
               <w:lang w:val="es-AR" w:eastAsia="es-AR"/>
             </w:rPr>
           </w:pPr>
-          <w:hyperlink w:anchor="_Toc39510950" w:history="1">
+          <w:hyperlink w:anchor="_Toc41930465" w:history="1">
             <w:r>
               <w:rPr>
                 <w:rStyle w:val="Hipervnculo"/>
@@ -1218,7 +1218,7 @@
                 <w:noProof/>
                 <w:webHidden/>
               </w:rPr>
-              <w:instrText xml:space="preserve"> PAGEREF _Toc39510950 \h </w:instrText>
+              <w:instrText xml:space="preserve"> PAGEREF _Toc41930465 \h </w:instrText>
             </w:r>
             <w:r>
               <w:rPr>
@@ -1238,7 +1238,7 @@
                 <w:noProof/>
                 <w:webHidden/>
               </w:rPr>
-              <w:t>9</w:t>
+              <w:t>13</w:t>
             </w:r>
             <w:r>
               <w:rPr>
@@ -1262,7 +1262,7 @@
               <w:lang w:val="es-AR" w:eastAsia="es-AR"/>
             </w:rPr>
           </w:pPr>
-          <w:hyperlink w:anchor="_Toc39510951" w:history="1">
+          <w:hyperlink w:anchor="_Toc41930466" w:history="1">
             <w:r>
               <w:rPr>
                 <w:rStyle w:val="Hipervnculo"/>
@@ -1289,7 +1289,7 @@
                 <w:noProof/>
                 <w:webHidden/>
               </w:rPr>
-              <w:instrText xml:space="preserve"> PAGEREF _Toc39510951 \h </w:instrText>
+              <w:instrText xml:space="preserve"> PAGEREF _Toc41930466 \h </w:instrText>
             </w:r>
             <w:r>
               <w:rPr>
@@ -1309,7 +1309,7 @@
                 <w:noProof/>
                 <w:webHidden/>
               </w:rPr>
-              <w:t>12</w:t>
+              <w:t>16</w:t>
             </w:r>
             <w:r>
               <w:rPr>
@@ -1333,7 +1333,7 @@
               <w:lang w:val="es-AR" w:eastAsia="es-AR"/>
             </w:rPr>
           </w:pPr>
-          <w:hyperlink w:anchor="_Toc39510952" w:history="1">
+          <w:hyperlink w:anchor="_Toc41930467" w:history="1">
             <w:r>
               <w:rPr>
                 <w:rStyle w:val="Hipervnculo"/>
@@ -1360,7 +1360,7 @@
                 <w:noProof/>
                 <w:webHidden/>
               </w:rPr>
-              <w:instrText xml:space="preserve"> PAGEREF _Toc39510952 \h </w:instrText>
+              <w:instrText xml:space="preserve"> PAGEREF _Toc41930467 \h </w:instrText>
             </w:r>
             <w:r>
               <w:rPr>
@@ -1380,7 +1380,7 @@
                 <w:noProof/>
                 <w:webHidden/>
               </w:rPr>
-              <w:t>14</w:t>
+              <w:t>18</w:t>
             </w:r>
             <w:r>
               <w:rPr>
@@ -1402,7 +1402,7 @@
               <w:lang w:val="es-AR" w:eastAsia="es-AR"/>
             </w:rPr>
           </w:pPr>
-          <w:hyperlink w:anchor="_Toc39510953" w:history="1">
+          <w:hyperlink w:anchor="_Toc41930468" w:history="1">
             <w:r>
               <w:rPr>
                 <w:rStyle w:val="Hipervnculo"/>
@@ -1429,7 +1429,7 @@
                 <w:noProof/>
                 <w:webHidden/>
               </w:rPr>
-              <w:instrText xml:space="preserve"> PAGEREF _Toc39510953 \h </w:instrText>
+              <w:instrText xml:space="preserve"> PAGEREF _Toc41930468 \h </w:instrText>
             </w:r>
             <w:r>
               <w:rPr>
@@ -1449,7 +1449,7 @@
                 <w:noProof/>
                 <w:webHidden/>
               </w:rPr>
-              <w:t>14</w:t>
+              <w:t>18</w:t>
             </w:r>
             <w:r>
               <w:rPr>
@@ -1471,7 +1471,7 @@
               <w:lang w:val="es-AR" w:eastAsia="es-AR"/>
             </w:rPr>
           </w:pPr>
-          <w:hyperlink w:anchor="_Toc39510954" w:history="1">
+          <w:hyperlink w:anchor="_Toc41930469" w:history="1">
             <w:r>
               <w:rPr>
                 <w:rStyle w:val="Hipervnculo"/>
@@ -1498,7 +1498,7 @@
                 <w:noProof/>
                 <w:webHidden/>
               </w:rPr>
-              <w:instrText xml:space="preserve"> PAGEREF _Toc39510954 \h </w:instrText>
+              <w:instrText xml:space="preserve"> PAGEREF _Toc41930469 \h </w:instrText>
             </w:r>
             <w:r>
               <w:rPr>
@@ -1518,7 +1518,7 @@
                 <w:noProof/>
                 <w:webHidden/>
               </w:rPr>
-              <w:t>15</w:t>
+              <w:t>19</w:t>
             </w:r>
             <w:r>
               <w:rPr>
@@ -1540,7 +1540,7 @@
               <w:lang w:val="es-AR" w:eastAsia="es-AR"/>
             </w:rPr>
           </w:pPr>
-          <w:hyperlink w:anchor="_Toc39510955" w:history="1">
+          <w:hyperlink w:anchor="_Toc41930470" w:history="1">
             <w:r>
               <w:rPr>
                 <w:rStyle w:val="Hipervnculo"/>
@@ -1567,7 +1567,7 @@
                 <w:noProof/>
                 <w:webHidden/>
               </w:rPr>
-              <w:instrText xml:space="preserve"> PAGEREF _Toc39510955 \h </w:instrText>
+              <w:instrText xml:space="preserve"> PAGEREF _Toc41930470 \h </w:instrText>
             </w:r>
             <w:r>
               <w:rPr>
@@ -1587,7 +1587,7 @@
                 <w:noProof/>
                 <w:webHidden/>
               </w:rPr>
-              <w:t>16</w:t>
+              <w:t>19</w:t>
             </w:r>
             <w:r>
               <w:rPr>
@@ -1609,7 +1609,7 @@
               <w:lang w:val="es-AR" w:eastAsia="es-AR"/>
             </w:rPr>
           </w:pPr>
-          <w:hyperlink w:anchor="_Toc39510956" w:history="1">
+          <w:hyperlink w:anchor="_Toc41930471" w:history="1">
             <w:r>
               <w:rPr>
                 <w:rStyle w:val="Hipervnculo"/>
@@ -1636,7 +1636,7 @@
                 <w:noProof/>
                 <w:webHidden/>
               </w:rPr>
-              <w:instrText xml:space="preserve"> PAGEREF _Toc39510956 \h </w:instrText>
+              <w:instrText xml:space="preserve"> PAGEREF _Toc41930471 \h </w:instrText>
             </w:r>
             <w:r>
               <w:rPr>
@@ -1656,7 +1656,7 @@
                 <w:noProof/>
                 <w:webHidden/>
               </w:rPr>
-              <w:t>17</w:t>
+              <w:t>20</w:t>
             </w:r>
             <w:r>
               <w:rPr>
@@ -1680,7 +1680,7 @@
               <w:lang w:val="es-AR" w:eastAsia="es-AR"/>
             </w:rPr>
           </w:pPr>
-          <w:hyperlink w:anchor="_Toc39510957" w:history="1">
+          <w:hyperlink w:anchor="_Toc41930472" w:history="1">
             <w:r>
               <w:rPr>
                 <w:rStyle w:val="Hipervnculo"/>
@@ -1707,7 +1707,7 @@
                 <w:noProof/>
                 <w:webHidden/>
               </w:rPr>
-              <w:instrText xml:space="preserve"> PAGEREF _Toc39510957 \h </w:instrText>
+              <w:instrText xml:space="preserve"> PAGEREF _Toc41930472 \h </w:instrText>
             </w:r>
             <w:r>
               <w:rPr>
@@ -1727,7 +1727,7 @@
                 <w:noProof/>
                 <w:webHidden/>
               </w:rPr>
-              <w:t>17</w:t>
+              <w:t>21</w:t>
             </w:r>
             <w:r>
               <w:rPr>
@@ -1751,7 +1751,7 @@
               <w:lang w:val="es-AR" w:eastAsia="es-AR"/>
             </w:rPr>
           </w:pPr>
-          <w:hyperlink w:anchor="_Toc39510958" w:history="1">
+          <w:hyperlink w:anchor="_Toc41930473" w:history="1">
             <w:r>
               <w:rPr>
                 <w:rStyle w:val="Hipervnculo"/>
@@ -1778,7 +1778,7 @@
                 <w:noProof/>
                 <w:webHidden/>
               </w:rPr>
-              <w:instrText xml:space="preserve"> PAGEREF _Toc39510958 \h </w:instrText>
+              <w:instrText xml:space="preserve"> PAGEREF _Toc41930473 \h </w:instrText>
             </w:r>
             <w:r>
               <w:rPr>
@@ -1798,7 +1798,7 @@
                 <w:noProof/>
                 <w:webHidden/>
               </w:rPr>
-              <w:t>18</w:t>
+              <w:t>21</w:t>
             </w:r>
             <w:r>
               <w:rPr>
@@ -1822,7 +1822,7 @@
               <w:lang w:val="es-AR" w:eastAsia="es-AR"/>
             </w:rPr>
           </w:pPr>
-          <w:hyperlink w:anchor="_Toc39510959" w:history="1">
+          <w:hyperlink w:anchor="_Toc41930474" w:history="1">
             <w:r>
               <w:rPr>
                 <w:rStyle w:val="Hipervnculo"/>
@@ -1849,7 +1849,7 @@
                 <w:noProof/>
                 <w:webHidden/>
               </w:rPr>
-              <w:instrText xml:space="preserve"> PAGEREF _Toc39510959 \h </w:instrText>
+              <w:instrText xml:space="preserve"> PAGEREF _Toc41930474 \h </w:instrText>
             </w:r>
             <w:r>
               <w:rPr>
@@ -1869,7 +1869,7 @@
                 <w:noProof/>
                 <w:webHidden/>
               </w:rPr>
-              <w:t>18</w:t>
+              <w:t>22</w:t>
             </w:r>
             <w:r>
               <w:rPr>
@@ -1893,7 +1893,7 @@
               <w:lang w:val="es-AR" w:eastAsia="es-AR"/>
             </w:rPr>
           </w:pPr>
-          <w:hyperlink w:anchor="_Toc39510960" w:history="1">
+          <w:hyperlink w:anchor="_Toc41930475" w:history="1">
             <w:r>
               <w:rPr>
                 <w:rStyle w:val="Hipervnculo"/>
@@ -1920,7 +1920,7 @@
                 <w:noProof/>
                 <w:webHidden/>
               </w:rPr>
-              <w:instrText xml:space="preserve"> PAGEREF _Toc39510960 \h </w:instrText>
+              <w:instrText xml:space="preserve"> PAGEREF _Toc41930475 \h </w:instrText>
             </w:r>
             <w:r>
               <w:rPr>
@@ -1940,7 +1940,7 @@
                 <w:noProof/>
                 <w:webHidden/>
               </w:rPr>
-              <w:t>19</w:t>
+              <w:t>22</w:t>
             </w:r>
             <w:r>
               <w:rPr>
@@ -1964,7 +1964,7 @@
               <w:lang w:val="es-AR" w:eastAsia="es-AR"/>
             </w:rPr>
           </w:pPr>
-          <w:hyperlink w:anchor="_Toc39510961" w:history="1">
+          <w:hyperlink w:anchor="_Toc41930476" w:history="1">
             <w:r>
               <w:rPr>
                 <w:rStyle w:val="Hipervnculo"/>
@@ -1991,7 +1991,7 @@
                 <w:noProof/>
                 <w:webHidden/>
               </w:rPr>
-              <w:instrText xml:space="preserve"> PAGEREF _Toc39510961 \h </w:instrText>
+              <w:instrText xml:space="preserve"> PAGEREF _Toc41930476 \h </w:instrText>
             </w:r>
             <w:r>
               <w:rPr>
@@ -2011,7 +2011,7 @@
                 <w:noProof/>
                 <w:webHidden/>
               </w:rPr>
-              <w:t>20</w:t>
+              <w:t>24</w:t>
             </w:r>
             <w:r>
               <w:rPr>
@@ -2035,7 +2035,7 @@
               <w:lang w:val="es-AR" w:eastAsia="es-AR"/>
             </w:rPr>
           </w:pPr>
-          <w:hyperlink w:anchor="_Toc39510962" w:history="1">
+          <w:hyperlink w:anchor="_Toc41930477" w:history="1">
             <w:r>
               <w:rPr>
                 <w:rStyle w:val="Hipervnculo"/>
@@ -2062,7 +2062,7 @@
                 <w:noProof/>
                 <w:webHidden/>
               </w:rPr>
-              <w:instrText xml:space="preserve"> PAGEREF _Toc39510962 \h </w:instrText>
+              <w:instrText xml:space="preserve"> PAGEREF _Toc41930477 \h </w:instrText>
             </w:r>
             <w:r>
               <w:rPr>
@@ -2082,7 +2082,7 @@
                 <w:noProof/>
                 <w:webHidden/>
               </w:rPr>
-              <w:t>22</w:t>
+              <w:t>26</w:t>
             </w:r>
             <w:r>
               <w:rPr>
@@ -2106,7 +2106,7 @@
               <w:lang w:val="es-AR" w:eastAsia="es-AR"/>
             </w:rPr>
           </w:pPr>
-          <w:hyperlink w:anchor="_Toc39510963" w:history="1">
+          <w:hyperlink w:anchor="_Toc41930478" w:history="1">
             <w:r>
               <w:rPr>
                 <w:rStyle w:val="Hipervnculo"/>
@@ -2133,7 +2133,7 @@
                 <w:noProof/>
                 <w:webHidden/>
               </w:rPr>
-              <w:instrText xml:space="preserve"> PAGEREF _Toc39510963 \h </w:instrText>
+              <w:instrText xml:space="preserve"> PAGEREF _Toc41930478 \h </w:instrText>
             </w:r>
             <w:r>
               <w:rPr>
@@ -2153,7 +2153,7 @@
                 <w:noProof/>
                 <w:webHidden/>
               </w:rPr>
-              <w:t>23</w:t>
+              <w:t>27</w:t>
             </w:r>
             <w:r>
               <w:rPr>
@@ -2175,7 +2175,7 @@
               <w:lang w:val="es-AR" w:eastAsia="es-AR"/>
             </w:rPr>
           </w:pPr>
-          <w:hyperlink w:anchor="_Toc39510964" w:history="1">
+          <w:hyperlink w:anchor="_Toc41930479" w:history="1">
             <w:r>
               <w:rPr>
                 <w:rStyle w:val="Hipervnculo"/>
@@ -2202,7 +2202,7 @@
                 <w:noProof/>
                 <w:webHidden/>
               </w:rPr>
-              <w:instrText xml:space="preserve"> PAGEREF _Toc39510964 \h </w:instrText>
+              <w:instrText xml:space="preserve"> PAGEREF _Toc41930479 \h </w:instrText>
             </w:r>
             <w:r>
               <w:rPr>
@@ -2222,7 +2222,7 @@
                 <w:noProof/>
                 <w:webHidden/>
               </w:rPr>
-              <w:t>24</w:t>
+              <w:t>28</w:t>
             </w:r>
             <w:r>
               <w:rPr>
@@ -2244,7 +2244,7 @@
               <w:lang w:val="es-AR" w:eastAsia="es-AR"/>
             </w:rPr>
           </w:pPr>
-          <w:hyperlink w:anchor="_Toc39510965" w:history="1">
+          <w:hyperlink w:anchor="_Toc41930480" w:history="1">
             <w:r>
               <w:rPr>
                 <w:rStyle w:val="Hipervnculo"/>
@@ -2271,7 +2271,7 @@
                 <w:noProof/>
                 <w:webHidden/>
               </w:rPr>
-              <w:instrText xml:space="preserve"> PAGEREF _Toc39510965 \h </w:instrText>
+              <w:instrText xml:space="preserve"> PAGEREF _Toc41930480 \h </w:instrText>
             </w:r>
             <w:r>
               <w:rPr>
@@ -2291,7 +2291,7 @@
                 <w:noProof/>
                 <w:webHidden/>
               </w:rPr>
-              <w:t>25</w:t>
+              <w:t>29</w:t>
             </w:r>
             <w:r>
               <w:rPr>
@@ -2313,7 +2313,7 @@
               <w:lang w:val="es-AR" w:eastAsia="es-AR"/>
             </w:rPr>
           </w:pPr>
-          <w:hyperlink w:anchor="_Toc39510966" w:history="1">
+          <w:hyperlink w:anchor="_Toc41930481" w:history="1">
             <w:r>
               <w:rPr>
                 <w:rStyle w:val="Hipervnculo"/>
@@ -2340,7 +2340,7 @@
                 <w:noProof/>
                 <w:webHidden/>
               </w:rPr>
-              <w:instrText xml:space="preserve"> PAGEREF _Toc39510966 \h </w:instrText>
+              <w:instrText xml:space="preserve"> PAGEREF _Toc41930481 \h </w:instrText>
             </w:r>
             <w:r>
               <w:rPr>
@@ -2360,7 +2360,7 @@
                 <w:noProof/>
                 <w:webHidden/>
               </w:rPr>
-              <w:t>25</w:t>
+              <w:t>29</w:t>
             </w:r>
             <w:r>
               <w:rPr>
@@ -2382,7 +2382,7 @@
               <w:lang w:val="es-AR" w:eastAsia="es-AR"/>
             </w:rPr>
           </w:pPr>
-          <w:hyperlink w:anchor="_Toc39510967" w:history="1">
+          <w:hyperlink w:anchor="_Toc41930482" w:history="1">
             <w:r>
               <w:rPr>
                 <w:rStyle w:val="Hipervnculo"/>
@@ -2409,7 +2409,7 @@
                 <w:noProof/>
                 <w:webHidden/>
               </w:rPr>
-              <w:instrText xml:space="preserve"> PAGEREF _Toc39510967 \h </w:instrText>
+              <w:instrText xml:space="preserve"> PAGEREF _Toc41930482 \h </w:instrText>
             </w:r>
             <w:r>
               <w:rPr>
@@ -2429,7 +2429,7 @@
                 <w:noProof/>
                 <w:webHidden/>
               </w:rPr>
-              <w:t>26</w:t>
+              <w:t>30</w:t>
             </w:r>
             <w:r>
               <w:rPr>
@@ -2453,7 +2453,7 @@
               <w:lang w:val="es-AR" w:eastAsia="es-AR"/>
             </w:rPr>
           </w:pPr>
-          <w:hyperlink w:anchor="_Toc39510968" w:history="1">
+          <w:hyperlink w:anchor="_Toc41930483" w:history="1">
             <w:r>
               <w:rPr>
                 <w:rStyle w:val="Hipervnculo"/>
@@ -2480,7 +2480,7 @@
                 <w:noProof/>
                 <w:webHidden/>
               </w:rPr>
-              <w:instrText xml:space="preserve"> PAGEREF _Toc39510968 \h </w:instrText>
+              <w:instrText xml:space="preserve"> PAGEREF _Toc41930483 \h </w:instrText>
             </w:r>
             <w:r>
               <w:rPr>
@@ -2500,7 +2500,7 @@
                 <w:noProof/>
                 <w:webHidden/>
               </w:rPr>
-              <w:t>27</w:t>
+              <w:t>31</w:t>
             </w:r>
             <w:r>
               <w:rPr>
@@ -2522,7 +2522,7 @@
               <w:lang w:val="es-AR" w:eastAsia="es-AR"/>
             </w:rPr>
           </w:pPr>
-          <w:hyperlink w:anchor="_Toc39510969" w:history="1">
+          <w:hyperlink w:anchor="_Toc41930484" w:history="1">
             <w:r>
               <w:rPr>
                 <w:rStyle w:val="Hipervnculo"/>
@@ -2549,7 +2549,7 @@
                 <w:noProof/>
                 <w:webHidden/>
               </w:rPr>
-              <w:instrText xml:space="preserve"> PAGEREF _Toc39510969 \h </w:instrText>
+              <w:instrText xml:space="preserve"> PAGEREF _Toc41930484 \h </w:instrText>
             </w:r>
             <w:r>
               <w:rPr>
@@ -2569,7 +2569,7 @@
                 <w:noProof/>
                 <w:webHidden/>
               </w:rPr>
-              <w:t>28</w:t>
+              <w:t>32</w:t>
             </w:r>
             <w:r>
               <w:rPr>
@@ -2591,7 +2591,7 @@
               <w:lang w:val="es-AR" w:eastAsia="es-AR"/>
             </w:rPr>
           </w:pPr>
-          <w:hyperlink w:anchor="_Toc39510970" w:history="1">
+          <w:hyperlink w:anchor="_Toc41930485" w:history="1">
             <w:r>
               <w:rPr>
                 <w:rStyle w:val="Hipervnculo"/>
@@ -2618,7 +2618,7 @@
                 <w:noProof/>
                 <w:webHidden/>
               </w:rPr>
-              <w:instrText xml:space="preserve"> PAGEREF _Toc39510970 \h </w:instrText>
+              <w:instrText xml:space="preserve"> PAGEREF _Toc41930485 \h </w:instrText>
             </w:r>
             <w:r>
               <w:rPr>
@@ -2638,7 +2638,7 @@
                 <w:noProof/>
                 <w:webHidden/>
               </w:rPr>
-              <w:t>29</w:t>
+              <w:t>33</w:t>
             </w:r>
             <w:r>
               <w:rPr>
@@ -2660,7 +2660,7 @@
               <w:lang w:val="es-AR" w:eastAsia="es-AR"/>
             </w:rPr>
           </w:pPr>
-          <w:hyperlink w:anchor="_Toc39510971" w:history="1">
+          <w:hyperlink w:anchor="_Toc41930486" w:history="1">
             <w:r>
               <w:rPr>
                 <w:rStyle w:val="Hipervnculo"/>
@@ -2687,7 +2687,7 @@
                 <w:noProof/>
                 <w:webHidden/>
               </w:rPr>
-              <w:instrText xml:space="preserve"> PAGEREF _Toc39510971 \h </w:instrText>
+              <w:instrText xml:space="preserve"> PAGEREF _Toc41930486 \h </w:instrText>
             </w:r>
             <w:r>
               <w:rPr>
@@ -2707,7 +2707,7 @@
                 <w:noProof/>
                 <w:webHidden/>
               </w:rPr>
-              <w:t>29</w:t>
+              <w:t>33</w:t>
             </w:r>
             <w:r>
               <w:rPr>
@@ -2729,7 +2729,7 @@
               <w:lang w:val="es-AR" w:eastAsia="es-AR"/>
             </w:rPr>
           </w:pPr>
-          <w:hyperlink w:anchor="_Toc39510972" w:history="1">
+          <w:hyperlink w:anchor="_Toc41930487" w:history="1">
             <w:r>
               <w:rPr>
                 <w:rStyle w:val="Hipervnculo"/>
@@ -2756,7 +2756,7 @@
                 <w:noProof/>
                 <w:webHidden/>
               </w:rPr>
-              <w:instrText xml:space="preserve"> PAGEREF _Toc39510972 \h </w:instrText>
+              <w:instrText xml:space="preserve"> PAGEREF _Toc41930487 \h </w:instrText>
             </w:r>
             <w:r>
               <w:rPr>
@@ -2776,7 +2776,7 @@
                 <w:noProof/>
                 <w:webHidden/>
               </w:rPr>
-              <w:t>30</w:t>
+              <w:t>34</w:t>
             </w:r>
             <w:r>
               <w:rPr>
@@ -2800,7 +2800,7 @@
               <w:lang w:val="es-AR" w:eastAsia="es-AR"/>
             </w:rPr>
           </w:pPr>
-          <w:hyperlink w:anchor="_Toc39510973" w:history="1">
+          <w:hyperlink w:anchor="_Toc41930488" w:history="1">
             <w:r>
               <w:rPr>
                 <w:rStyle w:val="Hipervnculo"/>
@@ -2827,7 +2827,7 @@
                 <w:noProof/>
                 <w:webHidden/>
               </w:rPr>
-              <w:instrText xml:space="preserve"> PAGEREF _Toc39510973 \h </w:instrText>
+              <w:instrText xml:space="preserve"> PAGEREF _Toc41930488 \h </w:instrText>
             </w:r>
             <w:r>
               <w:rPr>
@@ -2847,7 +2847,7 @@
                 <w:noProof/>
                 <w:webHidden/>
               </w:rPr>
-              <w:t>32</w:t>
+              <w:t>36</w:t>
             </w:r>
             <w:r>
               <w:rPr>
@@ -2869,7 +2869,7 @@
               <w:lang w:val="es-AR" w:eastAsia="es-AR"/>
             </w:rPr>
           </w:pPr>
-          <w:hyperlink w:anchor="_Toc39510974" w:history="1">
+          <w:hyperlink w:anchor="_Toc41930489" w:history="1">
             <w:r>
               <w:rPr>
                 <w:rStyle w:val="Hipervnculo"/>
@@ -2896,7 +2896,7 @@
                 <w:noProof/>
                 <w:webHidden/>
               </w:rPr>
-              <w:instrText xml:space="preserve"> PAGEREF _Toc39510974 \h </w:instrText>
+              <w:instrText xml:space="preserve"> PAGEREF _Toc41930489 \h </w:instrText>
             </w:r>
             <w:r>
               <w:rPr>
@@ -2916,7 +2916,7 @@
                 <w:noProof/>
                 <w:webHidden/>
               </w:rPr>
-              <w:t>33</w:t>
+              <w:t>37</w:t>
             </w:r>
             <w:r>
               <w:rPr>
@@ -2938,7 +2938,7 @@
               <w:lang w:val="es-AR" w:eastAsia="es-AR"/>
             </w:rPr>
           </w:pPr>
-          <w:hyperlink w:anchor="_Toc39510975" w:history="1">
+          <w:hyperlink w:anchor="_Toc41930490" w:history="1">
             <w:r>
               <w:rPr>
                 <w:rStyle w:val="Hipervnculo"/>
@@ -2965,7 +2965,7 @@
                 <w:noProof/>
                 <w:webHidden/>
               </w:rPr>
-              <w:instrText xml:space="preserve"> PAGEREF _Toc39510975 \h </w:instrText>
+              <w:instrText xml:space="preserve"> PAGEREF _Toc41930490 \h </w:instrText>
             </w:r>
             <w:r>
               <w:rPr>
@@ -2985,7 +2985,7 @@
                 <w:noProof/>
                 <w:webHidden/>
               </w:rPr>
-              <w:t>34</w:t>
+              <w:t>38</w:t>
             </w:r>
             <w:r>
               <w:rPr>
@@ -3007,7 +3007,7 @@
               <w:lang w:val="es-AR" w:eastAsia="es-AR"/>
             </w:rPr>
           </w:pPr>
-          <w:hyperlink w:anchor="_Toc39510976" w:history="1">
+          <w:hyperlink w:anchor="_Toc41930491" w:history="1">
             <w:r>
               <w:rPr>
                 <w:rStyle w:val="Hipervnculo"/>
@@ -3034,7 +3034,7 @@
                 <w:noProof/>
                 <w:webHidden/>
               </w:rPr>
-              <w:instrText xml:space="preserve"> PAGEREF _Toc39510976 \h </w:instrText>
+              <w:instrText xml:space="preserve"> PAGEREF _Toc41930491 \h </w:instrText>
             </w:r>
             <w:r>
               <w:rPr>
@@ -3054,7 +3054,7 @@
                 <w:noProof/>
                 <w:webHidden/>
               </w:rPr>
-              <w:t>34</w:t>
+              <w:t>38</w:t>
             </w:r>
             <w:r>
               <w:rPr>
@@ -3076,7 +3076,7 @@
               <w:lang w:val="es-AR" w:eastAsia="es-AR"/>
             </w:rPr>
           </w:pPr>
-          <w:hyperlink w:anchor="_Toc39510977" w:history="1">
+          <w:hyperlink w:anchor="_Toc41930492" w:history="1">
             <w:r>
               <w:rPr>
                 <w:rStyle w:val="Hipervnculo"/>
@@ -3103,7 +3103,7 @@
                 <w:noProof/>
                 <w:webHidden/>
               </w:rPr>
-              <w:instrText xml:space="preserve"> PAGEREF _Toc39510977 \h </w:instrText>
+              <w:instrText xml:space="preserve"> PAGEREF _Toc41930492 \h </w:instrText>
             </w:r>
             <w:r>
               <w:rPr>
@@ -3123,7 +3123,7 @@
                 <w:noProof/>
                 <w:webHidden/>
               </w:rPr>
-              <w:t>35</w:t>
+              <w:t>39</w:t>
             </w:r>
             <w:r>
               <w:rPr>
@@ -3147,7 +3147,7 @@
               <w:lang w:val="es-AR" w:eastAsia="es-AR"/>
             </w:rPr>
           </w:pPr>
-          <w:hyperlink w:anchor="_Toc39510978" w:history="1">
+          <w:hyperlink w:anchor="_Toc41930493" w:history="1">
             <w:r>
               <w:rPr>
                 <w:rStyle w:val="Hipervnculo"/>
@@ -3174,7 +3174,7 @@
                 <w:noProof/>
                 <w:webHidden/>
               </w:rPr>
-              <w:instrText xml:space="preserve"> PAGEREF _Toc39510978 \h </w:instrText>
+              <w:instrText xml:space="preserve"> PAGEREF _Toc41930493 \h </w:instrText>
             </w:r>
             <w:r>
               <w:rPr>
@@ -3194,7 +3194,7 @@
                 <w:noProof/>
                 <w:webHidden/>
               </w:rPr>
-              <w:t>36</w:t>
+              <w:t>40</w:t>
             </w:r>
             <w:r>
               <w:rPr>
@@ -3216,7 +3216,7 @@
               <w:lang w:val="es-AR" w:eastAsia="es-AR"/>
             </w:rPr>
           </w:pPr>
-          <w:hyperlink w:anchor="_Toc39510979" w:history="1">
+          <w:hyperlink w:anchor="_Toc41930494" w:history="1">
             <w:r>
               <w:rPr>
                 <w:rStyle w:val="Hipervnculo"/>
@@ -3243,7 +3243,7 @@
                 <w:noProof/>
                 <w:webHidden/>
               </w:rPr>
-              <w:instrText xml:space="preserve"> PAGEREF _Toc39510979 \h </w:instrText>
+              <w:instrText xml:space="preserve"> PAGEREF _Toc41930494 \h </w:instrText>
             </w:r>
             <w:r>
               <w:rPr>
@@ -3263,7 +3263,7 @@
                 <w:noProof/>
                 <w:webHidden/>
               </w:rPr>
-              <w:t>36</w:t>
+              <w:t>41</w:t>
             </w:r>
             <w:r>
               <w:rPr>
@@ -3285,7 +3285,7 @@
               <w:lang w:val="es-AR" w:eastAsia="es-AR"/>
             </w:rPr>
           </w:pPr>
-          <w:hyperlink w:anchor="_Toc39510980" w:history="1">
+          <w:hyperlink w:anchor="_Toc41930495" w:history="1">
             <w:r>
               <w:rPr>
                 <w:rStyle w:val="Hipervnculo"/>
@@ -3312,7 +3312,7 @@
                 <w:noProof/>
                 <w:webHidden/>
               </w:rPr>
-              <w:instrText xml:space="preserve"> PAGEREF _Toc39510980 \h </w:instrText>
+              <w:instrText xml:space="preserve"> PAGEREF _Toc41930495 \h </w:instrText>
             </w:r>
             <w:r>
               <w:rPr>
@@ -3332,7 +3332,7 @@
                 <w:noProof/>
                 <w:webHidden/>
               </w:rPr>
-              <w:t>37</w:t>
+              <w:t>42</w:t>
             </w:r>
             <w:r>
               <w:rPr>
@@ -3354,7 +3354,7 @@
               <w:lang w:val="es-AR" w:eastAsia="es-AR"/>
             </w:rPr>
           </w:pPr>
-          <w:hyperlink w:anchor="_Toc39510981" w:history="1">
+          <w:hyperlink w:anchor="_Toc41930496" w:history="1">
             <w:r>
               <w:rPr>
                 <w:rStyle w:val="Hipervnculo"/>
@@ -3381,7 +3381,7 @@
                 <w:noProof/>
                 <w:webHidden/>
               </w:rPr>
-              <w:instrText xml:space="preserve"> PAGEREF _Toc39510981 \h </w:instrText>
+              <w:instrText xml:space="preserve"> PAGEREF _Toc41930496 \h </w:instrText>
             </w:r>
             <w:r>
               <w:rPr>
@@ -3401,7 +3401,7 @@
                 <w:noProof/>
                 <w:webHidden/>
               </w:rPr>
-              <w:t>38</w:t>
+              <w:t>43</w:t>
             </w:r>
             <w:r>
               <w:rPr>
@@ -3423,7 +3423,7 @@
               <w:lang w:val="es-AR" w:eastAsia="es-AR"/>
             </w:rPr>
           </w:pPr>
-          <w:hyperlink w:anchor="_Toc39510982" w:history="1">
+          <w:hyperlink w:anchor="_Toc41930497" w:history="1">
             <w:r>
               <w:rPr>
                 <w:rStyle w:val="Hipervnculo"/>
@@ -3450,7 +3450,7 @@
                 <w:noProof/>
                 <w:webHidden/>
               </w:rPr>
-              <w:instrText xml:space="preserve"> PAGEREF _Toc39510982 \h </w:instrText>
+              <w:instrText xml:space="preserve"> PAGEREF _Toc41930497 \h </w:instrText>
             </w:r>
             <w:r>
               <w:rPr>
@@ -3470,7 +3470,7 @@
                 <w:noProof/>
                 <w:webHidden/>
               </w:rPr>
-              <w:t>39</w:t>
+              <w:t>44</w:t>
             </w:r>
             <w:r>
               <w:rPr>
@@ -3492,7 +3492,7 @@
               <w:lang w:val="es-AR" w:eastAsia="es-AR"/>
             </w:rPr>
           </w:pPr>
-          <w:hyperlink w:anchor="_Toc39510983" w:history="1">
+          <w:hyperlink w:anchor="_Toc41930498" w:history="1">
             <w:r>
               <w:rPr>
                 <w:rStyle w:val="Hipervnculo"/>
@@ -3519,7 +3519,7 @@
                 <w:noProof/>
                 <w:webHidden/>
               </w:rPr>
-              <w:instrText xml:space="preserve"> PAGEREF _Toc39510983 \h </w:instrText>
+              <w:instrText xml:space="preserve"> PAGEREF _Toc41930498 \h </w:instrText>
             </w:r>
             <w:r>
               <w:rPr>
@@ -3539,7 +3539,7 @@
                 <w:noProof/>
                 <w:webHidden/>
               </w:rPr>
-              <w:t>41</w:t>
+              <w:t>46</w:t>
             </w:r>
             <w:r>
               <w:rPr>
@@ -3563,7 +3563,7 @@
               <w:lang w:val="es-AR" w:eastAsia="es-AR"/>
             </w:rPr>
           </w:pPr>
-          <w:hyperlink w:anchor="_Toc39510984" w:history="1">
+          <w:hyperlink w:anchor="_Toc41930499" w:history="1">
             <w:r>
               <w:rPr>
                 <w:rStyle w:val="Hipervnculo"/>
@@ -3590,7 +3590,7 @@
                 <w:noProof/>
                 <w:webHidden/>
               </w:rPr>
-              <w:instrText xml:space="preserve"> PAGEREF _Toc39510984 \h </w:instrText>
+              <w:instrText xml:space="preserve"> PAGEREF _Toc41930499 \h </w:instrText>
             </w:r>
             <w:r>
               <w:rPr>
@@ -3610,7 +3610,7 @@
                 <w:noProof/>
                 <w:webHidden/>
               </w:rPr>
-              <w:t>42</w:t>
+              <w:t>47</w:t>
             </w:r>
             <w:r>
               <w:rPr>
@@ -3634,7 +3634,7 @@
               <w:lang w:val="es-AR" w:eastAsia="es-AR"/>
             </w:rPr>
           </w:pPr>
-          <w:hyperlink w:anchor="_Toc39510985" w:history="1">
+          <w:hyperlink w:anchor="_Toc41930500" w:history="1">
             <w:r>
               <w:rPr>
                 <w:rStyle w:val="Hipervnculo"/>
@@ -3661,7 +3661,7 @@
                 <w:noProof/>
                 <w:webHidden/>
               </w:rPr>
-              <w:instrText xml:space="preserve"> PAGEREF _Toc39510985 \h </w:instrText>
+              <w:instrText xml:space="preserve"> PAGEREF _Toc41930500 \h </w:instrText>
             </w:r>
             <w:r>
               <w:rPr>
@@ -3681,7 +3681,7 @@
                 <w:noProof/>
                 <w:webHidden/>
               </w:rPr>
-              <w:t>43</w:t>
+              <w:t>48</w:t>
             </w:r>
             <w:r>
               <w:rPr>
@@ -3705,7 +3705,7 @@
               <w:lang w:val="es-AR" w:eastAsia="es-AR"/>
             </w:rPr>
           </w:pPr>
-          <w:hyperlink w:anchor="_Toc39510986" w:history="1">
+          <w:hyperlink w:anchor="_Toc41930501" w:history="1">
             <w:r>
               <w:rPr>
                 <w:rStyle w:val="Hipervnculo"/>
@@ -3732,7 +3732,7 @@
                 <w:noProof/>
                 <w:webHidden/>
               </w:rPr>
-              <w:instrText xml:space="preserve"> PAGEREF _Toc39510986 \h </w:instrText>
+              <w:instrText xml:space="preserve"> PAGEREF _Toc41930501 \h </w:instrText>
             </w:r>
             <w:r>
               <w:rPr>
@@ -3752,7 +3752,7 @@
                 <w:noProof/>
                 <w:webHidden/>
               </w:rPr>
-              <w:t>43</w:t>
+              <w:t>48</w:t>
             </w:r>
             <w:r>
               <w:rPr>
@@ -3776,12 +3776,83 @@
               <w:lang w:val="es-AR" w:eastAsia="es-AR"/>
             </w:rPr>
           </w:pPr>
-          <w:hyperlink w:anchor="_Toc39510987" w:history="1">
+          <w:hyperlink w:anchor="_Toc41930502" w:history="1">
             <w:r>
               <w:rPr>
                 <w:rStyle w:val="Hipervnculo"/>
                 <w:noProof/>
               </w:rPr>
+              <w:t>Uso del Sistema [Administrador del Sistema]</w:t>
+            </w:r>
+            <w:r>
+              <w:rPr>
+                <w:noProof/>
+                <w:webHidden/>
+              </w:rPr>
+              <w:tab/>
+            </w:r>
+            <w:r>
+              <w:rPr>
+                <w:noProof/>
+                <w:webHidden/>
+              </w:rPr>
+              <w:fldChar w:fldCharType="begin"/>
+            </w:r>
+            <w:r>
+              <w:rPr>
+                <w:noProof/>
+                <w:webHidden/>
+              </w:rPr>
+              <w:instrText xml:space="preserve"> PAGEREF _Toc41930502 \h </w:instrText>
+            </w:r>
+            <w:r>
+              <w:rPr>
+                <w:noProof/>
+                <w:webHidden/>
+              </w:rPr>
+            </w:r>
+            <w:r>
+              <w:rPr>
+                <w:noProof/>
+                <w:webHidden/>
+              </w:rPr>
+              <w:fldChar w:fldCharType="separate"/>
+            </w:r>
+            <w:r>
+              <w:rPr>
+                <w:noProof/>
+                <w:webHidden/>
+              </w:rPr>
+              <w:t>48</w:t>
+            </w:r>
+            <w:r>
+              <w:rPr>
+                <w:noProof/>
+                <w:webHidden/>
+              </w:rPr>
+              <w:fldChar w:fldCharType="end"/>
+            </w:r>
+          </w:hyperlink>
+        </w:p>
+        <w:p>
+          <w:pPr>
+            <w:pStyle w:val="TDC1"/>
+            <w:rPr>
+              <w:rFonts w:eastAsiaTheme="minorEastAsia"/>
+              <w:b w:val="0"/>
+              <w:bCs w:val="0"/>
+              <w:noProof/>
+              <w:sz w:val="22"/>
+              <w:szCs w:val="22"/>
+              <w:lang w:val="es-AR" w:eastAsia="es-AR"/>
+            </w:rPr>
+          </w:pPr>
+          <w:hyperlink w:anchor="_Toc41930503" w:history="1">
+            <w:r>
+              <w:rPr>
+                <w:rStyle w:val="Hipervnculo"/>
+                <w:noProof/>
+              </w:rPr>
               <w:t>Anexo</w:t>
             </w:r>
             <w:r>
@@ -3803,7 +3874,7 @@
                 <w:noProof/>
                 <w:webHidden/>
               </w:rPr>
-              <w:instrText xml:space="preserve"> PAGEREF _Toc39510987 \h </w:instrText>
+              <w:instrText xml:space="preserve"> PAGEREF _Toc41930503 \h </w:instrText>
             </w:r>
             <w:r>
               <w:rPr>
@@ -3823,7 +3894,7 @@
                 <w:noProof/>
                 <w:webHidden/>
               </w:rPr>
-              <w:t>43</w:t>
+              <w:t>48</w:t>
             </w:r>
             <w:r>
               <w:rPr>
@@ -3847,7 +3918,7 @@
               <w:lang w:val="es-AR" w:eastAsia="es-AR"/>
             </w:rPr>
           </w:pPr>
-          <w:hyperlink w:anchor="_Toc39510988" w:history="1">
+          <w:hyperlink w:anchor="_Toc41930504" w:history="1">
             <w:r>
               <w:rPr>
                 <w:rStyle w:val="Hipervnculo"/>
@@ -3874,7 +3945,7 @@
                 <w:noProof/>
                 <w:webHidden/>
               </w:rPr>
-              <w:instrText xml:space="preserve"> PAGEREF _Toc39510988 \h </w:instrText>
+              <w:instrText xml:space="preserve"> PAGEREF _Toc41930504 \h </w:instrText>
             </w:r>
             <w:r>
               <w:rPr>
@@ -3894,7 +3965,7 @@
                 <w:noProof/>
                 <w:webHidden/>
               </w:rPr>
-              <w:t>43</w:t>
+              <w:t>48</w:t>
             </w:r>
             <w:r>
               <w:rPr>
@@ -3952,7 +4023,7 @@
       <w:pPr>
         <w:pStyle w:val="PSI-Ttulo1"/>
       </w:pPr>
-      <w:bookmarkStart w:id="0" w:name="_Toc39510941"/>
+      <w:bookmarkStart w:id="0" w:name="_Toc41930456"/>
       <w:r>
         <w:t>Introducción</w:t>
       </w:r>
@@ -3998,7 +4069,7 @@
       <w:pPr>
         <w:pStyle w:val="PSI-Ttulo2"/>
       </w:pPr>
-      <w:bookmarkStart w:id="3" w:name="_Toc39510942"/>
+      <w:bookmarkStart w:id="3" w:name="_Toc41930457"/>
       <w:bookmarkEnd w:id="1"/>
       <w:bookmarkEnd w:id="2"/>
       <w:r>
@@ -4082,7 +4153,7 @@
       <w:pPr>
         <w:pStyle w:val="PSI-Ttulo2"/>
       </w:pPr>
-      <w:bookmarkStart w:id="4" w:name="_Toc39510943"/>
+      <w:bookmarkStart w:id="4" w:name="_Toc41930458"/>
       <w:r>
         <w:t>Descripción</w:t>
       </w:r>
@@ -4116,7 +4187,7 @@
       <w:pPr>
         <w:pStyle w:val="PSI-Ttulo1"/>
       </w:pPr>
-      <w:bookmarkStart w:id="5" w:name="_Toc39510944"/>
+      <w:bookmarkStart w:id="5" w:name="_Toc41930459"/>
       <w:r>
         <w:t>Contenido</w:t>
       </w:r>
@@ -4199,7 +4270,7 @@
       <w:pPr>
         <w:pStyle w:val="PSI-Ttulo1"/>
       </w:pPr>
-      <w:bookmarkStart w:id="6" w:name="_Toc39510945"/>
+      <w:bookmarkStart w:id="6" w:name="_Toc41930460"/>
       <w:r>
         <w:lastRenderedPageBreak/>
         <w:t>Introducción al Sistema</w:t>
@@ -4248,7 +4319,7 @@
       <w:pPr>
         <w:pStyle w:val="PSI-Ttulo2"/>
       </w:pPr>
-      <w:bookmarkStart w:id="7" w:name="_Toc39510946"/>
+      <w:bookmarkStart w:id="7" w:name="_Toc41930461"/>
       <w:r>
         <w:t>Roles y Permisos</w:t>
       </w:r>
@@ -4274,7 +4345,7 @@
       <w:pPr>
         <w:pStyle w:val="PSI-Ttulo2"/>
       </w:pPr>
-      <w:bookmarkStart w:id="8" w:name="_Toc39510947"/>
+      <w:bookmarkStart w:id="8" w:name="_Toc41930462"/>
       <w:r>
         <w:t>Ingreso al Sistema</w:t>
       </w:r>
@@ -4322,9 +4393,9 @@
         </w:rPr>
         <w:drawing>
           <wp:inline distT="0" distB="0" distL="0" distR="0">
-            <wp:extent cx="5400040" cy="3861673"/>
+            <wp:extent cx="5400040" cy="3761891"/>
             <wp:effectExtent l="19050" t="0" r="0" b="0"/>
-            <wp:docPr id="2" name="Imagen 2" descr="C:\xampp\htdocs\vaspa\Construcción\Screenshots CU\Invitado\Pantalla Principal.png"/>
+            <wp:docPr id="46" name="Imagen 1" descr="C:\xampp\htdocs\vaspa\Construcción\Screenshots CU\Invitado\Pantalla Principal.png"/>
             <wp:cNvGraphicFramePr>
               <a:graphicFrameLocks xmlns:a="http://schemas.openxmlformats.org/drawingml/2006/main" noChangeAspect="1"/>
             </wp:cNvGraphicFramePr>
@@ -4332,7 +4403,7 @@
               <a:graphicData uri="http://schemas.openxmlformats.org/drawingml/2006/picture">
                 <pic:pic xmlns:pic="http://schemas.openxmlformats.org/drawingml/2006/picture">
                   <pic:nvPicPr>
-                    <pic:cNvPr id="0" name="Picture 2" descr="C:\xampp\htdocs\vaspa\Construcción\Screenshots CU\Invitado\Pantalla Principal.png"/>
+                    <pic:cNvPr id="0" name="Picture 1" descr="C:\xampp\htdocs\vaspa\Construcción\Screenshots CU\Invitado\Pantalla Principal.png"/>
                     <pic:cNvPicPr>
                       <a:picLocks noChangeAspect="1" noChangeArrowheads="1"/>
                     </pic:cNvPicPr>
@@ -4347,7 +4418,7 @@
                   <pic:spPr bwMode="auto">
                     <a:xfrm>
                       <a:off x="0" y="0"/>
-                      <a:ext cx="5400040" cy="3861673"/>
+                      <a:ext cx="5400040" cy="3761891"/>
                     </a:xfrm>
                     <a:prstGeom prst="rect">
                       <a:avLst/>
@@ -4393,7 +4464,13 @@
         <w:rPr>
           <w:b/>
         </w:rPr>
-        <w:t>Inicia Sesión&gt;</w:t>
+        <w:t>Acceder</w:t>
+      </w:r>
+      <w:r>
+        <w:rPr>
+          <w:b/>
+        </w:rPr>
+        <w:t>&gt;</w:t>
       </w:r>
       <w:r>
         <w:t xml:space="preserve"> que le permitirá acceder a las funciones correspondientes a su cargo dentro de la unidad académica.</w:t>
@@ -4410,9 +4487,9 @@
         </w:rPr>
         <w:drawing>
           <wp:inline distT="0" distB="0" distL="0" distR="0">
-            <wp:extent cx="5400040" cy="995578"/>
+            <wp:extent cx="5400040" cy="920522"/>
             <wp:effectExtent l="19050" t="0" r="0" b="0"/>
-            <wp:docPr id="7" name="Imagen 3" descr="C:\xampp\htdocs\vaspa\Construcción\Screenshots CU\Invitado\CU Ingresar al Sistema\1.png"/>
+            <wp:docPr id="47" name="Imagen 2" descr="C:\xampp\htdocs\vaspa\Construcción\Screenshots CU\Invitado\CU Ingresar al Sistema\1.png"/>
             <wp:cNvGraphicFramePr>
               <a:graphicFrameLocks xmlns:a="http://schemas.openxmlformats.org/drawingml/2006/main" noChangeAspect="1"/>
             </wp:cNvGraphicFramePr>
@@ -4420,7 +4497,7 @@
               <a:graphicData uri="http://schemas.openxmlformats.org/drawingml/2006/picture">
                 <pic:pic xmlns:pic="http://schemas.openxmlformats.org/drawingml/2006/picture">
                   <pic:nvPicPr>
-                    <pic:cNvPr id="0" name="Picture 3" descr="C:\xampp\htdocs\vaspa\Construcción\Screenshots CU\Invitado\CU Ingresar al Sistema\1.png"/>
+                    <pic:cNvPr id="0" name="Picture 2" descr="C:\xampp\htdocs\vaspa\Construcción\Screenshots CU\Invitado\CU Ingresar al Sistema\1.png"/>
                     <pic:cNvPicPr>
                       <a:picLocks noChangeAspect="1" noChangeArrowheads="1"/>
                     </pic:cNvPicPr>
@@ -4435,7 +4512,7 @@
                   <pic:spPr bwMode="auto">
                     <a:xfrm>
                       <a:off x="0" y="0"/>
-                      <a:ext cx="5400040" cy="995578"/>
+                      <a:ext cx="5400040" cy="920522"/>
                     </a:xfrm>
                     <a:prstGeom prst="rect">
                       <a:avLst/>
@@ -4473,10 +4550,22 @@
         <w:rPr>
           <w:b/>
         </w:rPr>
-        <w:t xml:space="preserve">Inicia Sesión&gt; </w:t>
-      </w:r>
-      <w:r>
-        <w:t xml:space="preserve">para acceder al sistema. </w:t>
+        <w:t>Acceder</w:t>
+      </w:r>
+      <w:r>
+        <w:rPr>
+          <w:b/>
+        </w:rPr>
+        <w:t xml:space="preserve">&gt; </w:t>
+      </w:r>
+      <w:r>
+        <w:t xml:space="preserve">para </w:t>
+      </w:r>
+      <w:r>
+        <w:t>ingresar</w:t>
+      </w:r>
+      <w:r>
+        <w:t xml:space="preserve"> al sistema. </w:t>
       </w:r>
     </w:p>
     <w:p>
@@ -4715,7 +4804,7 @@
       <w:pPr>
         <w:pStyle w:val="PSI-Ttulo1"/>
       </w:pPr>
-      <w:bookmarkStart w:id="10" w:name="_Toc39510948"/>
+      <w:bookmarkStart w:id="10" w:name="_Toc41930463"/>
       <w:r>
         <w:lastRenderedPageBreak/>
         <w:t>Uso del Sistema</w:t>
@@ -4752,9 +4841,9 @@
         </w:rPr>
         <w:drawing>
           <wp:inline distT="0" distB="0" distL="0" distR="0">
-            <wp:extent cx="5400040" cy="3861673"/>
+            <wp:extent cx="5400040" cy="3761891"/>
             <wp:effectExtent l="19050" t="0" r="0" b="0"/>
-            <wp:docPr id="1" name="Imagen 2" descr="C:\xampp\htdocs\vaspa\Construcción\Screenshots CU\Invitado\Pantalla Principal.png"/>
+            <wp:docPr id="48" name="Imagen 3" descr="C:\xampp\htdocs\vaspa\Construcción\Screenshots CU\Invitado\Pantalla Principal.png"/>
             <wp:cNvGraphicFramePr>
               <a:graphicFrameLocks xmlns:a="http://schemas.openxmlformats.org/drawingml/2006/main" noChangeAspect="1"/>
             </wp:cNvGraphicFramePr>
@@ -4762,7 +4851,7 @@
               <a:graphicData uri="http://schemas.openxmlformats.org/drawingml/2006/picture">
                 <pic:pic xmlns:pic="http://schemas.openxmlformats.org/drawingml/2006/picture">
                   <pic:nvPicPr>
-                    <pic:cNvPr id="0" name="Picture 2" descr="C:\xampp\htdocs\vaspa\Construcción\Screenshots CU\Invitado\Pantalla Principal.png"/>
+                    <pic:cNvPr id="0" name="Picture 3" descr="C:\xampp\htdocs\vaspa\Construcción\Screenshots CU\Invitado\Pantalla Principal.png"/>
                     <pic:cNvPicPr>
                       <a:picLocks noChangeAspect="1" noChangeArrowheads="1"/>
                     </pic:cNvPicPr>
@@ -4777,7 +4866,7 @@
                   <pic:spPr bwMode="auto">
                     <a:xfrm>
                       <a:off x="0" y="0"/>
-                      <a:ext cx="5400040" cy="3861673"/>
+                      <a:ext cx="5400040" cy="3761891"/>
                     </a:xfrm>
                     <a:prstGeom prst="rect">
                       <a:avLst/>
@@ -4806,7 +4895,7 @@
       <w:pPr>
         <w:pStyle w:val="PSI-Ttulo2"/>
       </w:pPr>
-      <w:bookmarkStart w:id="11" w:name="_Toc39510949"/>
+      <w:bookmarkStart w:id="11" w:name="_Toc41930464"/>
       <w:r>
         <w:t>Visualizar Programas de Asignaturas</w:t>
       </w:r>
@@ -4814,51 +4903,54 @@
     </w:p>
     <w:p>
       <w:pPr>
-        <w:pStyle w:val="PSI-Comentario"/>
-      </w:pPr>
-      <w:r>
-        <w:t>Esperar a que se mejore el CU para redactarlo.</w:t>
+        <w:pStyle w:val="PSI-Normal"/>
+      </w:pPr>
+      <w:r>
+        <w:t xml:space="preserve">Para visualizar un programa de asignatura de un determinado año y  una determinada carrera diríjase al sector izquierdo de la pantalla principal, donde encontrará la sección </w:t>
+      </w:r>
+      <w:r>
+        <w:rPr>
+          <w:b/>
+        </w:rPr>
+        <w:t>Visualizar Programa de Asignatura</w:t>
+      </w:r>
+      <w:r>
+        <w:t xml:space="preserve">, la cual presenta dos listas desplegables llamadas </w:t>
+      </w:r>
+      <w:r>
+        <w:rPr>
+          <w:b/>
+        </w:rPr>
+        <w:t>&lt;Año</w:t>
+      </w:r>
+      <w:r>
+        <w:rPr>
+          <w:b/>
+        </w:rPr>
+        <w:t>&gt;</w:t>
+      </w:r>
+      <w:r>
+        <w:rPr>
+          <w:b/>
+        </w:rPr>
+        <w:t xml:space="preserve"> </w:t>
+      </w:r>
+      <w:r>
+        <w:t xml:space="preserve">y  </w:t>
+      </w:r>
+      <w:r>
+        <w:rPr>
+          <w:b/>
+        </w:rPr>
+        <w:t>&lt;Carrera&gt;</w:t>
+      </w:r>
+      <w:r>
+        <w:t xml:space="preserve"> .</w:t>
       </w:r>
     </w:p>
     <w:p>
       <w:pPr>
         <w:pStyle w:val="PSI-Ttulo2"/>
-      </w:pPr>
-      <w:bookmarkStart w:id="12" w:name="_Toc39510950"/>
-      <w:r>
-        <w:t>Visualizar Planes de Estudio</w:t>
-      </w:r>
-      <w:bookmarkEnd w:id="12"/>
-    </w:p>
-    <w:p>
-      <w:pPr>
-        <w:pStyle w:val="PSI-Normal"/>
-      </w:pPr>
-      <w:r>
-        <w:t xml:space="preserve">Para visualizar un plan de estudio de una determinada carrera diríjase al sector derecho de la pantalla principal, donde encontrará la sección </w:t>
-      </w:r>
-      <w:r>
-        <w:rPr>
-          <w:b/>
-        </w:rPr>
-        <w:t>Visualizar Plan de Estudio</w:t>
-      </w:r>
-      <w:r>
-        <w:t xml:space="preserve">, la cual presenta una lista desplegable llamada </w:t>
-      </w:r>
-      <w:r>
-        <w:rPr>
-          <w:b/>
-        </w:rPr>
-        <w:t>&lt;Carrera&gt;</w:t>
-      </w:r>
-      <w:r>
-        <w:t xml:space="preserve"> .</w:t>
-      </w:r>
-    </w:p>
-    <w:p>
-      <w:pPr>
-        <w:pStyle w:val="PSI-Normal"/>
       </w:pPr>
       <w:r>
         <w:rPr>
@@ -4866,6 +4958,566 @@
           <w:lang w:eastAsia="es-AR"/>
         </w:rPr>
         <w:lastRenderedPageBreak/>
+        <w:drawing>
+          <wp:inline distT="0" distB="0" distL="0" distR="0">
+            <wp:extent cx="4962525" cy="3000375"/>
+            <wp:effectExtent l="19050" t="0" r="9525" b="0"/>
+            <wp:docPr id="49" name="Imagen 4" descr="C:\xampp\htdocs\vaspa\Construcción\Screenshots CU\Invitado\CU Visualizar Programa\1.png"/>
+            <wp:cNvGraphicFramePr>
+              <a:graphicFrameLocks xmlns:a="http://schemas.openxmlformats.org/drawingml/2006/main" noChangeAspect="1"/>
+            </wp:cNvGraphicFramePr>
+            <a:graphic xmlns:a="http://schemas.openxmlformats.org/drawingml/2006/main">
+              <a:graphicData uri="http://schemas.openxmlformats.org/drawingml/2006/picture">
+                <pic:pic xmlns:pic="http://schemas.openxmlformats.org/drawingml/2006/picture">
+                  <pic:nvPicPr>
+                    <pic:cNvPr id="0" name="Picture 4" descr="C:\xampp\htdocs\vaspa\Construcción\Screenshots CU\Invitado\CU Visualizar Programa\1.png"/>
+                    <pic:cNvPicPr>
+                      <a:picLocks noChangeAspect="1" noChangeArrowheads="1"/>
+                    </pic:cNvPicPr>
+                  </pic:nvPicPr>
+                  <pic:blipFill>
+                    <a:blip r:embed="rId15" cstate="print"/>
+                    <a:srcRect/>
+                    <a:stretch>
+                      <a:fillRect/>
+                    </a:stretch>
+                  </pic:blipFill>
+                  <pic:spPr bwMode="auto">
+                    <a:xfrm>
+                      <a:off x="0" y="0"/>
+                      <a:ext cx="4962525" cy="3000375"/>
+                    </a:xfrm>
+                    <a:prstGeom prst="rect">
+                      <a:avLst/>
+                    </a:prstGeom>
+                    <a:noFill/>
+                    <a:ln w="9525">
+                      <a:noFill/>
+                      <a:miter lim="800000"/>
+                      <a:headEnd/>
+                      <a:tailEnd/>
+                    </a:ln>
+                  </pic:spPr>
+                </pic:pic>
+              </a:graphicData>
+            </a:graphic>
+          </wp:inline>
+        </w:drawing>
+      </w:r>
+    </w:p>
+    <w:p>
+      <w:pPr>
+        <w:pStyle w:val="PSI-Normal"/>
+      </w:pPr>
+      <w:r>
+        <w:t xml:space="preserve">A continuación seleccione un año de la primera lista y luego seleccione la carrera de la cual desee visualizar </w:t>
+      </w:r>
+      <w:r>
+        <w:t xml:space="preserve">los programas de las </w:t>
+      </w:r>
+      <w:r>
+        <w:t>asignaturas</w:t>
+      </w:r>
+      <w:r>
+        <w:t xml:space="preserve"> correspondientes</w:t>
+      </w:r>
+      <w:r>
+        <w:t>.</w:t>
+      </w:r>
+    </w:p>
+    <w:p>
+      <w:pPr>
+        <w:pStyle w:val="PSI-Normal"/>
+      </w:pPr>
+    </w:p>
+    <w:p>
+      <w:pPr>
+        <w:pStyle w:val="PSI-Normal"/>
+      </w:pPr>
+      <w:r>
+        <w:rPr>
+          <w:noProof/>
+          <w:lang w:eastAsia="es-AR"/>
+        </w:rPr>
+        <w:drawing>
+          <wp:inline distT="0" distB="0" distL="0" distR="0">
+            <wp:extent cx="4791075" cy="4572000"/>
+            <wp:effectExtent l="19050" t="0" r="9525" b="0"/>
+            <wp:docPr id="50" name="Imagen 5" descr="C:\xampp\htdocs\vaspa\Construcción\Screenshots CU\Invitado\CU Visualizar Programa\2.png"/>
+            <wp:cNvGraphicFramePr>
+              <a:graphicFrameLocks xmlns:a="http://schemas.openxmlformats.org/drawingml/2006/main" noChangeAspect="1"/>
+            </wp:cNvGraphicFramePr>
+            <a:graphic xmlns:a="http://schemas.openxmlformats.org/drawingml/2006/main">
+              <a:graphicData uri="http://schemas.openxmlformats.org/drawingml/2006/picture">
+                <pic:pic xmlns:pic="http://schemas.openxmlformats.org/drawingml/2006/picture">
+                  <pic:nvPicPr>
+                    <pic:cNvPr id="0" name="Picture 5" descr="C:\xampp\htdocs\vaspa\Construcción\Screenshots CU\Invitado\CU Visualizar Programa\2.png"/>
+                    <pic:cNvPicPr>
+                      <a:picLocks noChangeAspect="1" noChangeArrowheads="1"/>
+                    </pic:cNvPicPr>
+                  </pic:nvPicPr>
+                  <pic:blipFill>
+                    <a:blip r:embed="rId16" cstate="print"/>
+                    <a:srcRect/>
+                    <a:stretch>
+                      <a:fillRect/>
+                    </a:stretch>
+                  </pic:blipFill>
+                  <pic:spPr bwMode="auto">
+                    <a:xfrm>
+                      <a:off x="0" y="0"/>
+                      <a:ext cx="4791075" cy="4572000"/>
+                    </a:xfrm>
+                    <a:prstGeom prst="rect">
+                      <a:avLst/>
+                    </a:prstGeom>
+                    <a:noFill/>
+                    <a:ln w="9525">
+                      <a:noFill/>
+                      <a:miter lim="800000"/>
+                      <a:headEnd/>
+                      <a:tailEnd/>
+                    </a:ln>
+                  </pic:spPr>
+                </pic:pic>
+              </a:graphicData>
+            </a:graphic>
+          </wp:inline>
+        </w:drawing>
+      </w:r>
+    </w:p>
+    <w:p>
+      <w:pPr>
+        <w:pStyle w:val="PSI-Ttulo2"/>
+      </w:pPr>
+      <w:r>
+        <w:rPr>
+          <w:noProof/>
+          <w:lang w:eastAsia="es-AR"/>
+        </w:rPr>
+        <w:lastRenderedPageBreak/>
+        <w:drawing>
+          <wp:inline distT="0" distB="0" distL="0" distR="0">
+            <wp:extent cx="4743450" cy="4191000"/>
+            <wp:effectExtent l="19050" t="0" r="0" b="0"/>
+            <wp:docPr id="51" name="Imagen 6" descr="C:\xampp\htdocs\vaspa\Construcción\Screenshots CU\Invitado\CU Visualizar Programa\3.png"/>
+            <wp:cNvGraphicFramePr>
+              <a:graphicFrameLocks xmlns:a="http://schemas.openxmlformats.org/drawingml/2006/main" noChangeAspect="1"/>
+            </wp:cNvGraphicFramePr>
+            <a:graphic xmlns:a="http://schemas.openxmlformats.org/drawingml/2006/main">
+              <a:graphicData uri="http://schemas.openxmlformats.org/drawingml/2006/picture">
+                <pic:pic xmlns:pic="http://schemas.openxmlformats.org/drawingml/2006/picture">
+                  <pic:nvPicPr>
+                    <pic:cNvPr id="0" name="Picture 6" descr="C:\xampp\htdocs\vaspa\Construcción\Screenshots CU\Invitado\CU Visualizar Programa\3.png"/>
+                    <pic:cNvPicPr>
+                      <a:picLocks noChangeAspect="1" noChangeArrowheads="1"/>
+                    </pic:cNvPicPr>
+                  </pic:nvPicPr>
+                  <pic:blipFill>
+                    <a:blip r:embed="rId17" cstate="print"/>
+                    <a:srcRect/>
+                    <a:stretch>
+                      <a:fillRect/>
+                    </a:stretch>
+                  </pic:blipFill>
+                  <pic:spPr bwMode="auto">
+                    <a:xfrm>
+                      <a:off x="0" y="0"/>
+                      <a:ext cx="4743450" cy="4191000"/>
+                    </a:xfrm>
+                    <a:prstGeom prst="rect">
+                      <a:avLst/>
+                    </a:prstGeom>
+                    <a:noFill/>
+                    <a:ln w="9525">
+                      <a:noFill/>
+                      <a:miter lim="800000"/>
+                      <a:headEnd/>
+                      <a:tailEnd/>
+                    </a:ln>
+                  </pic:spPr>
+                </pic:pic>
+              </a:graphicData>
+            </a:graphic>
+          </wp:inline>
+        </w:drawing>
+      </w:r>
+    </w:p>
+    <w:p>
+      <w:pPr>
+        <w:pStyle w:val="PSI-Normal"/>
+      </w:pPr>
+      <w:r>
+        <w:t xml:space="preserve">Una vez seleccionado el año y la carrera, se le mostrará el botón </w:t>
+      </w:r>
+      <w:r>
+        <w:rPr>
+          <w:b/>
+        </w:rPr>
+        <w:t>&lt;Ver Programas de Asignaturas&gt;</w:t>
+      </w:r>
+      <w:r>
+        <w:t>.</w:t>
+      </w:r>
+    </w:p>
+    <w:p>
+      <w:pPr>
+        <w:pStyle w:val="PSI-Normal"/>
+      </w:pPr>
+      <w:r>
+        <w:rPr>
+          <w:noProof/>
+          <w:lang w:eastAsia="es-AR"/>
+        </w:rPr>
+        <w:drawing>
+          <wp:inline distT="0" distB="0" distL="0" distR="0">
+            <wp:extent cx="4972050" cy="3371850"/>
+            <wp:effectExtent l="19050" t="0" r="0" b="0"/>
+            <wp:docPr id="52" name="Imagen 7" descr="C:\xampp\htdocs\vaspa\Construcción\Screenshots CU\Invitado\CU Visualizar Programa\4.png"/>
+            <wp:cNvGraphicFramePr>
+              <a:graphicFrameLocks xmlns:a="http://schemas.openxmlformats.org/drawingml/2006/main" noChangeAspect="1"/>
+            </wp:cNvGraphicFramePr>
+            <a:graphic xmlns:a="http://schemas.openxmlformats.org/drawingml/2006/main">
+              <a:graphicData uri="http://schemas.openxmlformats.org/drawingml/2006/picture">
+                <pic:pic xmlns:pic="http://schemas.openxmlformats.org/drawingml/2006/picture">
+                  <pic:nvPicPr>
+                    <pic:cNvPr id="0" name="Picture 7" descr="C:\xampp\htdocs\vaspa\Construcción\Screenshots CU\Invitado\CU Visualizar Programa\4.png"/>
+                    <pic:cNvPicPr>
+                      <a:picLocks noChangeAspect="1" noChangeArrowheads="1"/>
+                    </pic:cNvPicPr>
+                  </pic:nvPicPr>
+                  <pic:blipFill>
+                    <a:blip r:embed="rId18" cstate="print"/>
+                    <a:srcRect/>
+                    <a:stretch>
+                      <a:fillRect/>
+                    </a:stretch>
+                  </pic:blipFill>
+                  <pic:spPr bwMode="auto">
+                    <a:xfrm>
+                      <a:off x="0" y="0"/>
+                      <a:ext cx="4972050" cy="3371850"/>
+                    </a:xfrm>
+                    <a:prstGeom prst="rect">
+                      <a:avLst/>
+                    </a:prstGeom>
+                    <a:noFill/>
+                    <a:ln w="9525">
+                      <a:noFill/>
+                      <a:miter lim="800000"/>
+                      <a:headEnd/>
+                      <a:tailEnd/>
+                    </a:ln>
+                  </pic:spPr>
+                </pic:pic>
+              </a:graphicData>
+            </a:graphic>
+          </wp:inline>
+        </w:drawing>
+      </w:r>
+    </w:p>
+    <w:p>
+      <w:pPr>
+        <w:pStyle w:val="PSI-Normal"/>
+      </w:pPr>
+      <w:r>
+        <w:lastRenderedPageBreak/>
+        <w:t xml:space="preserve">Una vez presionado el botón </w:t>
+      </w:r>
+      <w:r>
+        <w:rPr>
+          <w:b/>
+        </w:rPr>
+        <w:t>&lt;Ver Programas de Asignaturas&gt;</w:t>
+      </w:r>
+      <w:r>
+        <w:t>, se presentará un cuadro de diálogo con el listado de los programas de las distintas asignaturas.</w:t>
+      </w:r>
+    </w:p>
+    <w:p>
+      <w:pPr>
+        <w:pStyle w:val="PSI-Normal"/>
+      </w:pPr>
+      <w:r>
+        <w:rPr>
+          <w:noProof/>
+          <w:lang w:eastAsia="es-AR"/>
+        </w:rPr>
+        <w:drawing>
+          <wp:inline distT="0" distB="0" distL="0" distR="0">
+            <wp:extent cx="5400040" cy="3024212"/>
+            <wp:effectExtent l="19050" t="0" r="0" b="0"/>
+            <wp:docPr id="62" name="Imagen 8" descr="C:\xampp\htdocs\vaspa\Construcción\Screenshots CU\Invitado\CU Visualizar Programa\5.png"/>
+            <wp:cNvGraphicFramePr>
+              <a:graphicFrameLocks xmlns:a="http://schemas.openxmlformats.org/drawingml/2006/main" noChangeAspect="1"/>
+            </wp:cNvGraphicFramePr>
+            <a:graphic xmlns:a="http://schemas.openxmlformats.org/drawingml/2006/main">
+              <a:graphicData uri="http://schemas.openxmlformats.org/drawingml/2006/picture">
+                <pic:pic xmlns:pic="http://schemas.openxmlformats.org/drawingml/2006/picture">
+                  <pic:nvPicPr>
+                    <pic:cNvPr id="0" name="Picture 8" descr="C:\xampp\htdocs\vaspa\Construcción\Screenshots CU\Invitado\CU Visualizar Programa\5.png"/>
+                    <pic:cNvPicPr>
+                      <a:picLocks noChangeAspect="1" noChangeArrowheads="1"/>
+                    </pic:cNvPicPr>
+                  </pic:nvPicPr>
+                  <pic:blipFill>
+                    <a:blip r:embed="rId19" cstate="print"/>
+                    <a:srcRect/>
+                    <a:stretch>
+                      <a:fillRect/>
+                    </a:stretch>
+                  </pic:blipFill>
+                  <pic:spPr bwMode="auto">
+                    <a:xfrm>
+                      <a:off x="0" y="0"/>
+                      <a:ext cx="5400040" cy="3024212"/>
+                    </a:xfrm>
+                    <a:prstGeom prst="rect">
+                      <a:avLst/>
+                    </a:prstGeom>
+                    <a:noFill/>
+                    <a:ln w="9525">
+                      <a:noFill/>
+                      <a:miter lim="800000"/>
+                      <a:headEnd/>
+                      <a:tailEnd/>
+                    </a:ln>
+                  </pic:spPr>
+                </pic:pic>
+              </a:graphicData>
+            </a:graphic>
+          </wp:inline>
+        </w:drawing>
+      </w:r>
+    </w:p>
+    <w:p>
+      <w:pPr>
+        <w:pStyle w:val="PSI-Normal"/>
+      </w:pPr>
+      <w:r>
+        <w:t>Nota: Solo podrá visualizar aquellos programas que se encuentren disponibles, en caso de no estarlo, el botón se encontrará deshabilitado.</w:t>
+      </w:r>
+    </w:p>
+    <w:p>
+      <w:pPr>
+        <w:pStyle w:val="PSI-Normal"/>
+        <w:rPr>
+          <w:b/>
+        </w:rPr>
+      </w:pPr>
+      <w:r>
+        <w:t xml:space="preserve">A continuación presione el botón </w:t>
+      </w:r>
+      <w:r>
+        <w:rPr>
+          <w:b/>
+        </w:rPr>
+        <w:t>&lt;Visualizar P</w:t>
+      </w:r>
+      <w:r>
+        <w:rPr>
+          <w:b/>
+        </w:rPr>
+        <w:t>rograma de Asignatura</w:t>
+      </w:r>
+      <w:r>
+        <w:rPr>
+          <w:b/>
+        </w:rPr>
+        <w:t>&gt;</w:t>
+      </w:r>
+    </w:p>
+    <w:p>
+      <w:pPr>
+        <w:pStyle w:val="PSI-Normal"/>
+        <w:rPr>
+          <w:b/>
+        </w:rPr>
+      </w:pPr>
+      <w:r>
+        <w:rPr>
+          <w:b/>
+          <w:noProof/>
+          <w:lang w:eastAsia="es-AR"/>
+        </w:rPr>
+        <w:drawing>
+          <wp:inline distT="0" distB="0" distL="0" distR="0">
+            <wp:extent cx="5400040" cy="3005281"/>
+            <wp:effectExtent l="19050" t="0" r="0" b="0"/>
+            <wp:docPr id="64" name="Imagen 9" descr="C:\xampp\htdocs\vaspa\Construcción\Screenshots CU\Invitado\CU Visualizar Programa\6.png"/>
+            <wp:cNvGraphicFramePr>
+              <a:graphicFrameLocks xmlns:a="http://schemas.openxmlformats.org/drawingml/2006/main" noChangeAspect="1"/>
+            </wp:cNvGraphicFramePr>
+            <a:graphic xmlns:a="http://schemas.openxmlformats.org/drawingml/2006/main">
+              <a:graphicData uri="http://schemas.openxmlformats.org/drawingml/2006/picture">
+                <pic:pic xmlns:pic="http://schemas.openxmlformats.org/drawingml/2006/picture">
+                  <pic:nvPicPr>
+                    <pic:cNvPr id="0" name="Picture 9" descr="C:\xampp\htdocs\vaspa\Construcción\Screenshots CU\Invitado\CU Visualizar Programa\6.png"/>
+                    <pic:cNvPicPr>
+                      <a:picLocks noChangeAspect="1" noChangeArrowheads="1"/>
+                    </pic:cNvPicPr>
+                  </pic:nvPicPr>
+                  <pic:blipFill>
+                    <a:blip r:embed="rId20" cstate="print"/>
+                    <a:srcRect/>
+                    <a:stretch>
+                      <a:fillRect/>
+                    </a:stretch>
+                  </pic:blipFill>
+                  <pic:spPr bwMode="auto">
+                    <a:xfrm>
+                      <a:off x="0" y="0"/>
+                      <a:ext cx="5400040" cy="3005281"/>
+                    </a:xfrm>
+                    <a:prstGeom prst="rect">
+                      <a:avLst/>
+                    </a:prstGeom>
+                    <a:noFill/>
+                    <a:ln w="9525">
+                      <a:noFill/>
+                      <a:miter lim="800000"/>
+                      <a:headEnd/>
+                      <a:tailEnd/>
+                    </a:ln>
+                  </pic:spPr>
+                </pic:pic>
+              </a:graphicData>
+            </a:graphic>
+          </wp:inline>
+        </w:drawing>
+      </w:r>
+    </w:p>
+    <w:p>
+      <w:pPr>
+        <w:pStyle w:val="PSI-Normal"/>
+      </w:pPr>
+      <w:r>
+        <w:rPr>
+          <w:b/>
+        </w:rPr>
+        <w:t xml:space="preserve"> </w:t>
+      </w:r>
+      <w:r>
+        <w:t>En una nueva pestaña del navegador visualizará el programa de la asignatura seleccionada.</w:t>
+      </w:r>
+    </w:p>
+    <w:p>
+      <w:pPr>
+        <w:pStyle w:val="PSI-Normal"/>
+      </w:pPr>
+      <w:r>
+        <w:rPr>
+          <w:noProof/>
+          <w:lang w:eastAsia="es-AR"/>
+        </w:rPr>
+        <w:lastRenderedPageBreak/>
+        <w:drawing>
+          <wp:inline distT="0" distB="0" distL="0" distR="0">
+            <wp:extent cx="5400040" cy="2639752"/>
+            <wp:effectExtent l="19050" t="0" r="0" b="0"/>
+            <wp:docPr id="66" name="Imagen 10" descr="C:\xampp\htdocs\vaspa\Construcción\Screenshots CU\Invitado\CU Visualizar Programa\7.png"/>
+            <wp:cNvGraphicFramePr>
+              <a:graphicFrameLocks xmlns:a="http://schemas.openxmlformats.org/drawingml/2006/main" noChangeAspect="1"/>
+            </wp:cNvGraphicFramePr>
+            <a:graphic xmlns:a="http://schemas.openxmlformats.org/drawingml/2006/main">
+              <a:graphicData uri="http://schemas.openxmlformats.org/drawingml/2006/picture">
+                <pic:pic xmlns:pic="http://schemas.openxmlformats.org/drawingml/2006/picture">
+                  <pic:nvPicPr>
+                    <pic:cNvPr id="0" name="Picture 10" descr="C:\xampp\htdocs\vaspa\Construcción\Screenshots CU\Invitado\CU Visualizar Programa\7.png"/>
+                    <pic:cNvPicPr>
+                      <a:picLocks noChangeAspect="1" noChangeArrowheads="1"/>
+                    </pic:cNvPicPr>
+                  </pic:nvPicPr>
+                  <pic:blipFill>
+                    <a:blip r:embed="rId21" cstate="print"/>
+                    <a:srcRect/>
+                    <a:stretch>
+                      <a:fillRect/>
+                    </a:stretch>
+                  </pic:blipFill>
+                  <pic:spPr bwMode="auto">
+                    <a:xfrm>
+                      <a:off x="0" y="0"/>
+                      <a:ext cx="5400040" cy="2639752"/>
+                    </a:xfrm>
+                    <a:prstGeom prst="rect">
+                      <a:avLst/>
+                    </a:prstGeom>
+                    <a:noFill/>
+                    <a:ln w="9525">
+                      <a:noFill/>
+                      <a:miter lim="800000"/>
+                      <a:headEnd/>
+                      <a:tailEnd/>
+                    </a:ln>
+                  </pic:spPr>
+                </pic:pic>
+              </a:graphicData>
+            </a:graphic>
+          </wp:inline>
+        </w:drawing>
+      </w:r>
+    </w:p>
+    <w:p>
+      <w:pPr>
+        <w:pStyle w:val="PSI-Normal"/>
+      </w:pPr>
+    </w:p>
+    <w:p>
+      <w:pPr>
+        <w:pStyle w:val="PSI-Ttulo2"/>
+      </w:pPr>
+    </w:p>
+    <w:p>
+      <w:pPr>
+        <w:pStyle w:val="PSI-Ttulo2"/>
+      </w:pPr>
+    </w:p>
+    <w:p>
+      <w:pPr>
+        <w:pStyle w:val="PSI-Ttulo2"/>
+      </w:pPr>
+      <w:bookmarkStart w:id="12" w:name="_Toc41930465"/>
+      <w:r>
+        <w:t>Visualizar Planes de Estudio</w:t>
+      </w:r>
+      <w:bookmarkEnd w:id="12"/>
+    </w:p>
+    <w:p>
+      <w:pPr>
+        <w:pStyle w:val="PSI-Normal"/>
+      </w:pPr>
+      <w:r>
+        <w:t xml:space="preserve">Para visualizar un plan de estudio de una determinada carrera diríjase al sector derecho de la pantalla principal, donde encontrará la sección </w:t>
+      </w:r>
+      <w:r>
+        <w:rPr>
+          <w:b/>
+        </w:rPr>
+        <w:t>Visualizar Plan de Estudio</w:t>
+      </w:r>
+      <w:r>
+        <w:t xml:space="preserve">, la cual presenta una lista desplegable llamada </w:t>
+      </w:r>
+      <w:r>
+        <w:rPr>
+          <w:b/>
+        </w:rPr>
+        <w:t>&lt;Carrera&gt;</w:t>
+      </w:r>
+      <w:r>
+        <w:t xml:space="preserve"> .</w:t>
+      </w:r>
+    </w:p>
+    <w:p>
+      <w:pPr>
+        <w:pStyle w:val="PSI-Normal"/>
+      </w:pPr>
+      <w:r>
+        <w:rPr>
+          <w:noProof/>
+          <w:lang w:eastAsia="es-AR"/>
+        </w:rPr>
         <w:drawing>
           <wp:inline distT="0" distB="0" distL="0" distR="0">
             <wp:extent cx="4943475" cy="2190750"/>
@@ -4884,7 +5536,7 @@
                     </pic:cNvPicPr>
                   </pic:nvPicPr>
                   <pic:blipFill>
-                    <a:blip r:embed="rId15" cstate="print"/>
+                    <a:blip r:embed="rId22" cstate="print"/>
                     <a:srcRect/>
                     <a:stretch>
                       <a:fillRect/>
@@ -4938,6 +5590,7 @@
           <w:noProof/>
           <w:lang w:eastAsia="es-AR"/>
         </w:rPr>
+        <w:lastRenderedPageBreak/>
         <w:drawing>
           <wp:inline distT="0" distB="0" distL="0" distR="0">
             <wp:extent cx="5343525" cy="4486275"/>
@@ -4956,7 +5609,7 @@
                     </pic:cNvPicPr>
                   </pic:nvPicPr>
                   <pic:blipFill>
-                    <a:blip r:embed="rId16" cstate="print"/>
+                    <a:blip r:embed="rId23" cstate="print"/>
                     <a:srcRect/>
                     <a:stretch>
                       <a:fillRect/>
@@ -5008,7 +5661,6 @@
           <w:noProof/>
           <w:lang w:eastAsia="es-AR"/>
         </w:rPr>
-        <w:lastRenderedPageBreak/>
         <w:drawing>
           <wp:inline distT="0" distB="0" distL="0" distR="0">
             <wp:extent cx="4905375" cy="3400425"/>
@@ -5027,7 +5679,7 @@
                     </pic:cNvPicPr>
                   </pic:nvPicPr>
                   <pic:blipFill>
-                    <a:blip r:embed="rId17" cstate="print"/>
+                    <a:blip r:embed="rId24" cstate="print"/>
                     <a:srcRect/>
                     <a:stretch>
                       <a:fillRect/>
@@ -5061,6 +5713,7 @@
         <w:pStyle w:val="PSI-Normal"/>
       </w:pPr>
       <w:r>
+        <w:lastRenderedPageBreak/>
         <w:t>Nota: Solo podrá visualizar aquellos planes que se encuentren disponibles, en caso de no estarlo, el botón se encontrará deshabilitado.</w:t>
       </w:r>
     </w:p>
@@ -5111,7 +5764,7 @@
                     </pic:cNvPicPr>
                   </pic:nvPicPr>
                   <pic:blipFill>
-                    <a:blip r:embed="rId18" cstate="print"/>
+                    <a:blip r:embed="rId25" cstate="print"/>
                     <a:srcRect/>
                     <a:stretch>
                       <a:fillRect/>
@@ -5157,7 +5810,6 @@
           <w:noProof/>
           <w:lang w:eastAsia="es-AR"/>
         </w:rPr>
-        <w:lastRenderedPageBreak/>
         <w:drawing>
           <wp:inline distT="0" distB="0" distL="0" distR="0">
             <wp:extent cx="5400040" cy="2655823"/>
@@ -5176,7 +5828,7 @@
                     </pic:cNvPicPr>
                   </pic:nvPicPr>
                   <pic:blipFill>
-                    <a:blip r:embed="rId19" cstate="print"/>
+                    <a:blip r:embed="rId26" cstate="print"/>
                     <a:srcRect/>
                     <a:stretch>
                       <a:fillRect/>
@@ -5224,7 +5876,7 @@
       <w:pPr>
         <w:pStyle w:val="PSI-Ttulo1"/>
       </w:pPr>
-      <w:bookmarkStart w:id="13" w:name="_Toc39510951"/>
+      <w:bookmarkStart w:id="13" w:name="_Toc41930466"/>
       <w:bookmarkEnd w:id="9"/>
       <w:r>
         <w:t>Uso del Sistema [Secretaría Académica]</w:t>
@@ -5271,7 +5923,7 @@
                     </pic:cNvPicPr>
                   </pic:nvPicPr>
                   <pic:blipFill>
-                    <a:blip r:embed="rId20" cstate="print"/>
+                    <a:blip r:embed="rId27" cstate="print"/>
                     <a:srcRect/>
                     <a:stretch>
                       <a:fillRect/>
@@ -5323,7 +5975,6 @@
         <w:pStyle w:val="PSI-Normal"/>
       </w:pPr>
       <w:r>
-        <w:lastRenderedPageBreak/>
         <w:t xml:space="preserve">La primer sección conocida como el </w:t>
       </w:r>
       <w:r>
@@ -5363,7 +6014,7 @@
                     </pic:cNvPicPr>
                   </pic:nvPicPr>
                   <pic:blipFill>
-                    <a:blip r:embed="rId21" cstate="print"/>
+                    <a:blip r:embed="rId28" cstate="print"/>
                     <a:srcRect/>
                     <a:stretch>
                       <a:fillRect/>
@@ -5459,7 +6110,11 @@
         <w:t>, desde el mismo usted podrá realizar la carga de los programas y planes (docum</w:t>
       </w:r>
       <w:r>
-        <w:t xml:space="preserve">entos escaneados) en el sistema. Para la carga de los programas tendrá dos alternativas, cargar un programa individualmente como así también una carga de hasta un máximo de 10 (diez) documentos. Respecto de los planes, solamente podrá realizar la carga de los mismos de manera individual. </w:t>
+        <w:t xml:space="preserve">entos escaneados) en el sistema. Para la carga de </w:t>
+      </w:r>
+      <w:r>
+        <w:lastRenderedPageBreak/>
+        <w:t xml:space="preserve">los programas tendrá dos alternativas, cargar un programa individualmente como así también una carga de hasta un máximo de 10 (diez) documentos. Respecto de los planes, solamente podrá realizar la carga de los mismos de manera individual. </w:t>
       </w:r>
     </w:p>
     <w:p>
@@ -5585,7 +6240,6 @@
         <w:pStyle w:val="PSI-Normal"/>
       </w:pPr>
       <w:r>
-        <w:lastRenderedPageBreak/>
         <w:t xml:space="preserve">La segunda sección conocida como </w:t>
       </w:r>
       <w:r>
@@ -5663,7 +6317,7 @@
                     </pic:cNvPicPr>
                   </pic:nvPicPr>
                   <pic:blipFill>
-                    <a:blip r:embed="rId22" cstate="print"/>
+                    <a:blip r:embed="rId29" cstate="print"/>
                     <a:srcRect/>
                     <a:stretch>
                       <a:fillRect/>
@@ -5719,6 +6373,7 @@
         <w:pStyle w:val="PSI-Comentario"/>
       </w:pPr>
       <w:r>
+        <w:lastRenderedPageBreak/>
         <w:t>Acá faltaría explicar el "</w:t>
       </w:r>
       <w:proofErr w:type="spellStart"/>
@@ -5748,7 +6403,7 @@
       <w:pPr>
         <w:pStyle w:val="PSI-Ttulo2"/>
       </w:pPr>
-      <w:bookmarkStart w:id="14" w:name="_Toc39510952"/>
+      <w:bookmarkStart w:id="14" w:name="_Toc41930467"/>
       <w:r>
         <w:t>Administra</w:t>
       </w:r>
@@ -5818,7 +6473,7 @@
                     </pic:cNvPicPr>
                   </pic:nvPicPr>
                   <pic:blipFill>
-                    <a:blip r:embed="rId23" cstate="print"/>
+                    <a:blip r:embed="rId30" cstate="print"/>
                     <a:srcRect/>
                     <a:stretch>
                       <a:fillRect/>
@@ -5924,7 +6579,7 @@
                     </pic:cNvPicPr>
                   </pic:nvPicPr>
                   <pic:blipFill>
-                    <a:blip r:embed="rId24" cstate="print"/>
+                    <a:blip r:embed="rId31" cstate="print"/>
                     <a:srcRect/>
                     <a:stretch>
                       <a:fillRect/>
@@ -5957,7 +6612,7 @@
       <w:pPr>
         <w:pStyle w:val="PSI-Ttulo3"/>
       </w:pPr>
-      <w:bookmarkStart w:id="15" w:name="_Toc39510953"/>
+      <w:bookmarkStart w:id="15" w:name="_Toc41930468"/>
       <w:r>
         <w:t>Alta de Usuario</w:t>
       </w:r>
@@ -6000,7 +6655,6 @@
         <w:pStyle w:val="PSI-Normal"/>
       </w:pPr>
       <w:r>
-        <w:lastRenderedPageBreak/>
         <w:t xml:space="preserve">En la siguiente imagen se muestra la apariencia de esta utilidad. </w:t>
       </w:r>
     </w:p>
@@ -6035,7 +6689,7 @@
                     </pic:cNvPicPr>
                   </pic:nvPicPr>
                   <pic:blipFill>
-                    <a:blip r:embed="rId25" cstate="print"/>
+                    <a:blip r:embed="rId32" cstate="print"/>
                     <a:srcRect/>
                     <a:stretch>
                       <a:fillRect/>
@@ -6069,6 +6723,7 @@
         <w:pStyle w:val="PSI-Normal"/>
       </w:pPr>
       <w:r>
+        <w:lastRenderedPageBreak/>
         <w:t xml:space="preserve">En este punto el sistema se encuentra listo para agregar un nuevo usuario a nuestra base de datos, para ello debemos completar todos los datos de las casillas (Nombre, Email) y seleccionar el/los rol/es del nuevo usuario. Una vez terminados estos pasos presionamos el botón </w:t>
       </w:r>
       <w:r>
@@ -6119,7 +6774,7 @@
       <w:pPr>
         <w:pStyle w:val="PSI-Ttulo3"/>
       </w:pPr>
-      <w:bookmarkStart w:id="16" w:name="_Toc39510954"/>
+      <w:bookmarkStart w:id="16" w:name="_Toc41930469"/>
       <w:r>
         <w:t>Baja de Usuario</w:t>
       </w:r>
@@ -6202,7 +6857,7 @@
                     </pic:cNvPicPr>
                   </pic:nvPicPr>
                   <pic:blipFill>
-                    <a:blip r:embed="rId26" cstate="print"/>
+                    <a:blip r:embed="rId33" cstate="print"/>
                     <a:srcRect/>
                     <a:stretch>
                       <a:fillRect/>
@@ -6305,7 +6960,6 @@
           <w:noProof/>
           <w:lang w:eastAsia="es-AR"/>
         </w:rPr>
-        <w:lastRenderedPageBreak/>
         <w:drawing>
           <wp:inline distT="0" distB="0" distL="0" distR="0">
             <wp:extent cx="5400040" cy="1962475"/>
@@ -6324,7 +6978,7 @@
                     </pic:cNvPicPr>
                   </pic:nvPicPr>
                   <pic:blipFill>
-                    <a:blip r:embed="rId27" cstate="print"/>
+                    <a:blip r:embed="rId34" cstate="print"/>
                     <a:srcRect/>
                     <a:stretch>
                       <a:fillRect/>
@@ -6415,7 +7069,7 @@
       <w:pPr>
         <w:pStyle w:val="PSI-Ttulo3"/>
       </w:pPr>
-      <w:bookmarkStart w:id="17" w:name="_Toc39510955"/>
+      <w:bookmarkStart w:id="17" w:name="_Toc41930470"/>
       <w:r>
         <w:t>Modifica</w:t>
       </w:r>
@@ -6507,7 +7161,7 @@
                     </pic:cNvPicPr>
                   </pic:nvPicPr>
                   <pic:blipFill>
-                    <a:blip r:embed="rId28" cstate="print"/>
+                    <a:blip r:embed="rId35" cstate="print"/>
                     <a:srcRect/>
                     <a:stretch>
                       <a:fillRect/>
@@ -6553,6 +7207,7 @@
           <w:noProof/>
           <w:lang w:eastAsia="es-AR"/>
         </w:rPr>
+        <w:lastRenderedPageBreak/>
         <w:drawing>
           <wp:inline distT="0" distB="0" distL="0" distR="0">
             <wp:extent cx="5400040" cy="2851910"/>
@@ -6571,7 +7226,7 @@
                     </pic:cNvPicPr>
                   </pic:nvPicPr>
                   <pic:blipFill>
-                    <a:blip r:embed="rId29" cstate="print"/>
+                    <a:blip r:embed="rId36" cstate="print"/>
                     <a:srcRect/>
                     <a:stretch>
                       <a:fillRect/>
@@ -6649,7 +7304,7 @@
       <w:pPr>
         <w:pStyle w:val="PSI-Ttulo3"/>
       </w:pPr>
-      <w:bookmarkStart w:id="18" w:name="_Toc39510956"/>
+      <w:bookmarkStart w:id="18" w:name="_Toc41930471"/>
       <w:r>
         <w:t>Ver Detalle</w:t>
       </w:r>
@@ -6735,7 +7390,7 @@
                     </pic:cNvPicPr>
                   </pic:nvPicPr>
                   <pic:blipFill>
-                    <a:blip r:embed="rId30" cstate="print"/>
+                    <a:blip r:embed="rId37" cstate="print"/>
                     <a:srcRect/>
                     <a:stretch>
                       <a:fillRect/>
@@ -6781,6 +7436,7 @@
           <w:noProof/>
           <w:lang w:eastAsia="es-AR"/>
         </w:rPr>
+        <w:lastRenderedPageBreak/>
         <w:drawing>
           <wp:inline distT="0" distB="0" distL="0" distR="0">
             <wp:extent cx="5400040" cy="2566936"/>
@@ -6799,7 +7455,7 @@
                     </pic:cNvPicPr>
                   </pic:nvPicPr>
                   <pic:blipFill>
-                    <a:blip r:embed="rId31" cstate="print"/>
+                    <a:blip r:embed="rId38" cstate="print"/>
                     <a:srcRect/>
                     <a:stretch>
                       <a:fillRect/>
@@ -6873,7 +7529,7 @@
       <w:pPr>
         <w:pStyle w:val="PSI-Ttulo2"/>
       </w:pPr>
-      <w:bookmarkStart w:id="19" w:name="_Toc39510957"/>
+      <w:bookmarkStart w:id="19" w:name="_Toc41930472"/>
       <w:r>
         <w:t>Programas Pendientes</w:t>
       </w:r>
@@ -6884,19 +7540,27 @@
         <w:pStyle w:val="PSI-Comentario"/>
       </w:pPr>
       <w:r>
-        <w:t>Falta definir si se deja o se elimina, ya que en el "</w:t>
+        <w:t xml:space="preserve">Esta opción se debe eliminar del </w:t>
       </w:r>
       <w:proofErr w:type="spellStart"/>
       <w:r>
+        <w:t>NavBar</w:t>
+      </w:r>
+      <w:proofErr w:type="spellEnd"/>
+      <w:r>
+        <w:t xml:space="preserve"> ya que solamente se uso de prueba nada más, aparte </w:t>
+      </w:r>
+      <w:r>
+        <w:t>en el "</w:t>
+      </w:r>
+      <w:proofErr w:type="spellStart"/>
+      <w:r>
         <w:t>excel</w:t>
       </w:r>
       <w:proofErr w:type="spellEnd"/>
       <w:r>
         <w:t>" el empleado puede ver los programas pendientes y enviar notificación a los profesores.</w:t>
       </w:r>
-      <w:r>
-        <w:t xml:space="preserve"> ¿Unificación de CU?</w:t>
-      </w:r>
     </w:p>
     <w:p>
       <w:pPr>
@@ -6912,7 +7576,7 @@
       <w:pPr>
         <w:pStyle w:val="PSI-Ttulo2"/>
       </w:pPr>
-      <w:bookmarkStart w:id="20" w:name="_Toc39510958"/>
+      <w:bookmarkStart w:id="20" w:name="_Toc41930473"/>
       <w:r>
         <w:t>Seguir Programa</w:t>
       </w:r>
@@ -6953,7 +7617,7 @@
                     </pic:cNvPicPr>
                   </pic:nvPicPr>
                   <pic:blipFill>
-                    <a:blip r:embed="rId32" cstate="print"/>
+                    <a:blip r:embed="rId39" cstate="print"/>
                     <a:srcRect/>
                     <a:stretch>
                       <a:fillRect/>
@@ -7059,6 +7723,7 @@
           <w:noProof/>
           <w:lang w:eastAsia="es-AR"/>
         </w:rPr>
+        <w:lastRenderedPageBreak/>
         <w:drawing>
           <wp:inline distT="0" distB="0" distL="0" distR="0">
             <wp:extent cx="5400040" cy="2279154"/>
@@ -7077,7 +7742,7 @@
                     </pic:cNvPicPr>
                   </pic:nvPicPr>
                   <pic:blipFill>
-                    <a:blip r:embed="rId33" cstate="print"/>
+                    <a:blip r:embed="rId40" cstate="print"/>
                     <a:srcRect/>
                     <a:stretch>
                       <a:fillRect/>
@@ -7116,16 +7781,10 @@
         <w:pStyle w:val="PSI-Comentario"/>
       </w:pPr>
       <w:r>
-        <w:t xml:space="preserve">Continuará... hay que esperar a que </w:t>
-      </w:r>
-      <w:r>
-        <w:t xml:space="preserve">se corrijan los errores detectados en </w:t>
-      </w:r>
-      <w:r>
-        <w:t>dicho CU</w:t>
-      </w:r>
-      <w:r>
-        <w:t>.</w:t>
+        <w:t>Cont</w:t>
+      </w:r>
+      <w:r>
+        <w:t>inuará... ya se puede comenzar a redactar con las capturas realizadas.</w:t>
       </w:r>
     </w:p>
     <w:p>
@@ -7137,7 +7796,7 @@
       <w:pPr>
         <w:pStyle w:val="PSI-Ttulo2"/>
       </w:pPr>
-      <w:bookmarkStart w:id="21" w:name="_Toc39510959"/>
+      <w:bookmarkStart w:id="21" w:name="_Toc41930474"/>
       <w:r>
         <w:t>Revisar Programa</w:t>
       </w:r>
@@ -7148,13 +7807,7 @@
         <w:pStyle w:val="PSI-Comentario"/>
       </w:pPr>
       <w:r>
-        <w:t>Esperar a que se finalice la implementación de dicho CU ya que se encuentra incompleto</w:t>
-      </w:r>
-      <w:r>
-        <w:t xml:space="preserve"> y además no se ha probado</w:t>
-      </w:r>
-      <w:r>
-        <w:t xml:space="preserve"> todavía.</w:t>
+        <w:t>Ya estaría listo para redactar con las capturas realizadas.</w:t>
       </w:r>
     </w:p>
     <w:p>
@@ -7171,9 +7824,8 @@
       <w:pPr>
         <w:pStyle w:val="PSI-Ttulo2"/>
       </w:pPr>
-      <w:bookmarkStart w:id="22" w:name="_Toc39510960"/>
-      <w:r>
-        <w:lastRenderedPageBreak/>
+      <w:bookmarkStart w:id="22" w:name="_Toc41930475"/>
+      <w:r>
         <w:t>Subir Programa</w:t>
       </w:r>
       <w:bookmarkEnd w:id="22"/>
@@ -7213,7 +7865,7 @@
                     </pic:cNvPicPr>
                   </pic:nvPicPr>
                   <pic:blipFill>
-                    <a:blip r:embed="rId34" cstate="print"/>
+                    <a:blip r:embed="rId41" cstate="print"/>
                     <a:srcRect/>
                     <a:stretch>
                       <a:fillRect/>
@@ -7357,11 +8009,12 @@
           <w:noProof/>
           <w:lang w:eastAsia="es-AR"/>
         </w:rPr>
+        <w:lastRenderedPageBreak/>
         <w:drawing>
           <wp:inline distT="0" distB="0" distL="0" distR="0">
-            <wp:extent cx="5400040" cy="2840985"/>
+            <wp:extent cx="5400040" cy="2756451"/>
             <wp:effectExtent l="19050" t="0" r="0" b="0"/>
-            <wp:docPr id="39" name="Imagen 9" descr="C:\xampp\htdocs\vaspa\Construcción\Screenshots CU\Empleado SA\CU Subir Programa Firmado\1.png"/>
+            <wp:docPr id="70" name="Imagen 14" descr="C:\xampp\htdocs\vaspa\Construcción\Screenshots CU\Empleado SA\CU Subir Programa Firmado\1.png"/>
             <wp:cNvGraphicFramePr>
               <a:graphicFrameLocks xmlns:a="http://schemas.openxmlformats.org/drawingml/2006/main" noChangeAspect="1"/>
             </wp:cNvGraphicFramePr>
@@ -7369,13 +8022,13 @@
               <a:graphicData uri="http://schemas.openxmlformats.org/drawingml/2006/picture">
                 <pic:pic xmlns:pic="http://schemas.openxmlformats.org/drawingml/2006/picture">
                   <pic:nvPicPr>
-                    <pic:cNvPr id="0" name="Picture 9" descr="C:\xampp\htdocs\vaspa\Construcción\Screenshots CU\Empleado SA\CU Subir Programa Firmado\1.png"/>
+                    <pic:cNvPr id="0" name="Picture 14" descr="C:\xampp\htdocs\vaspa\Construcción\Screenshots CU\Empleado SA\CU Subir Programa Firmado\1.png"/>
                     <pic:cNvPicPr>
                       <a:picLocks noChangeAspect="1" noChangeArrowheads="1"/>
                     </pic:cNvPicPr>
                   </pic:nvPicPr>
                   <pic:blipFill>
-                    <a:blip r:embed="rId35" cstate="print"/>
+                    <a:blip r:embed="rId42" cstate="print"/>
                     <a:srcRect/>
                     <a:stretch>
                       <a:fillRect/>
@@ -7384,7 +8037,7 @@
                   <pic:spPr bwMode="auto">
                     <a:xfrm>
                       <a:off x="0" y="0"/>
-                      <a:ext cx="5400040" cy="2840985"/>
+                      <a:ext cx="5400040" cy="2756451"/>
                     </a:xfrm>
                     <a:prstGeom prst="rect">
                       <a:avLst/>
@@ -7504,7 +8157,6 @@
         <w:pStyle w:val="PSI-Normal"/>
       </w:pPr>
       <w:r>
-        <w:lastRenderedPageBreak/>
         <w:t xml:space="preserve">Al presionar el botón </w:t>
       </w:r>
       <w:r>
@@ -7550,6 +8202,7 @@
           <w:noProof/>
           <w:lang w:eastAsia="es-AR"/>
         </w:rPr>
+        <w:lastRenderedPageBreak/>
         <w:drawing>
           <wp:inline distT="0" distB="0" distL="0" distR="0">
             <wp:extent cx="5400040" cy="2827768"/>
@@ -7568,7 +8221,7 @@
                     </pic:cNvPicPr>
                   </pic:nvPicPr>
                   <pic:blipFill>
-                    <a:blip r:embed="rId36" cstate="print"/>
+                    <a:blip r:embed="rId43" cstate="print"/>
                     <a:srcRect/>
                     <a:stretch>
                       <a:fillRect/>
@@ -7634,7 +8287,7 @@
       <w:pPr>
         <w:pStyle w:val="PSI-Ttulo2"/>
       </w:pPr>
-      <w:bookmarkStart w:id="23" w:name="_Toc39510961"/>
+      <w:bookmarkStart w:id="23" w:name="_Toc41930476"/>
       <w:r>
         <w:t>Carga Masiva de Programas</w:t>
       </w:r>
@@ -7675,7 +8328,7 @@
                     </pic:cNvPicPr>
                   </pic:nvPicPr>
                   <pic:blipFill>
-                    <a:blip r:embed="rId34" cstate="print"/>
+                    <a:blip r:embed="rId41" cstate="print"/>
                     <a:srcRect/>
                     <a:stretch>
                       <a:fillRect/>
@@ -7787,9 +8440,9 @@
         <w:lastRenderedPageBreak/>
         <w:drawing>
           <wp:inline distT="0" distB="0" distL="0" distR="0">
-            <wp:extent cx="5400040" cy="2758669"/>
+            <wp:extent cx="5400040" cy="2661077"/>
             <wp:effectExtent l="19050" t="0" r="0" b="0"/>
-            <wp:docPr id="37" name="Imagen 7" descr="C:\xampp\htdocs\vaspa\Construcción\Screenshots CU\Empleado SA\CU Realizar Carga Masiva de Programas\1.png"/>
+            <wp:docPr id="71" name="Imagen 15" descr="C:\xampp\htdocs\vaspa\Construcción\Screenshots CU\Empleado SA\CU Realizar Carga Masiva de Programas\1.png"/>
             <wp:cNvGraphicFramePr>
               <a:graphicFrameLocks xmlns:a="http://schemas.openxmlformats.org/drawingml/2006/main" noChangeAspect="1"/>
             </wp:cNvGraphicFramePr>
@@ -7797,13 +8450,13 @@
               <a:graphicData uri="http://schemas.openxmlformats.org/drawingml/2006/picture">
                 <pic:pic xmlns:pic="http://schemas.openxmlformats.org/drawingml/2006/picture">
                   <pic:nvPicPr>
-                    <pic:cNvPr id="0" name="Picture 7" descr="C:\xampp\htdocs\vaspa\Construcción\Screenshots CU\Empleado SA\CU Realizar Carga Masiva de Programas\1.png"/>
+                    <pic:cNvPr id="0" name="Picture 15" descr="C:\xampp\htdocs\vaspa\Construcción\Screenshots CU\Empleado SA\CU Realizar Carga Masiva de Programas\1.png"/>
                     <pic:cNvPicPr>
                       <a:picLocks noChangeAspect="1" noChangeArrowheads="1"/>
                     </pic:cNvPicPr>
                   </pic:nvPicPr>
                   <pic:blipFill>
-                    <a:blip r:embed="rId37" cstate="print"/>
+                    <a:blip r:embed="rId44" cstate="print"/>
                     <a:srcRect/>
                     <a:stretch>
                       <a:fillRect/>
@@ -7812,7 +8465,7 @@
                   <pic:spPr bwMode="auto">
                     <a:xfrm>
                       <a:off x="0" y="0"/>
-                      <a:ext cx="5400040" cy="2758669"/>
+                      <a:ext cx="5400040" cy="2661077"/>
                     </a:xfrm>
                     <a:prstGeom prst="rect">
                       <a:avLst/>
@@ -8033,7 +8686,7 @@
                     </pic:cNvPicPr>
                   </pic:nvPicPr>
                   <pic:blipFill>
-                    <a:blip r:embed="rId38" cstate="print"/>
+                    <a:blip r:embed="rId45" cstate="print"/>
                     <a:srcRect/>
                     <a:stretch>
                       <a:fillRect/>
@@ -8116,7 +8769,7 @@
       <w:pPr>
         <w:pStyle w:val="PSI-Ttulo2"/>
       </w:pPr>
-      <w:bookmarkStart w:id="24" w:name="_Toc39510962"/>
+      <w:bookmarkStart w:id="24" w:name="_Toc41930477"/>
       <w:r>
         <w:t>Subir Plan</w:t>
       </w:r>
@@ -8157,7 +8810,7 @@
                     </pic:cNvPicPr>
                   </pic:nvPicPr>
                   <pic:blipFill>
-                    <a:blip r:embed="rId34" cstate="print"/>
+                    <a:blip r:embed="rId41" cstate="print"/>
                     <a:srcRect/>
                     <a:stretch>
                       <a:fillRect/>
@@ -8341,7 +8994,7 @@
                     </pic:cNvPicPr>
                   </pic:nvPicPr>
                   <pic:blipFill>
-                    <a:blip r:embed="rId39" cstate="print"/>
+                    <a:blip r:embed="rId46" cstate="print"/>
                     <a:srcRect/>
                     <a:stretch>
                       <a:fillRect/>
@@ -8509,7 +9162,7 @@
                     </pic:cNvPicPr>
                   </pic:nvPicPr>
                   <pic:blipFill>
-                    <a:blip r:embed="rId40" cstate="print"/>
+                    <a:blip r:embed="rId47" cstate="print"/>
                     <a:srcRect/>
                     <a:stretch>
                       <a:fillRect/>
@@ -8580,7 +9233,7 @@
       <w:pPr>
         <w:pStyle w:val="PSI-Ttulo2"/>
       </w:pPr>
-      <w:bookmarkStart w:id="25" w:name="_Toc39510963"/>
+      <w:bookmarkStart w:id="25" w:name="_Toc41930478"/>
       <w:r>
         <w:t xml:space="preserve">Gestionar </w:t>
       </w:r>
@@ -8624,7 +9277,7 @@
                     </pic:cNvPicPr>
                   </pic:nvPicPr>
                   <pic:blipFill>
-                    <a:blip r:embed="rId41" cstate="print"/>
+                    <a:blip r:embed="rId48" cstate="print"/>
                     <a:srcRect/>
                     <a:stretch>
                       <a:fillRect/>
@@ -8743,7 +9396,7 @@
                     </pic:cNvPicPr>
                   </pic:nvPicPr>
                   <pic:blipFill>
-                    <a:blip r:embed="rId42" cstate="print"/>
+                    <a:blip r:embed="rId49" cstate="print"/>
                     <a:srcRect/>
                     <a:stretch>
                       <a:fillRect/>
@@ -8776,7 +9429,7 @@
       <w:pPr>
         <w:pStyle w:val="PSI-Ttulo3"/>
       </w:pPr>
-      <w:bookmarkStart w:id="26" w:name="_Toc39510964"/>
+      <w:bookmarkStart w:id="26" w:name="_Toc41930479"/>
       <w:r>
         <w:t>Alta de Carrera</w:t>
       </w:r>
@@ -8867,9 +9520,9 @@
         </w:rPr>
         <w:drawing>
           <wp:inline distT="0" distB="0" distL="0" distR="0">
-            <wp:extent cx="5400040" cy="2554484"/>
+            <wp:extent cx="5400040" cy="2675932"/>
             <wp:effectExtent l="19050" t="0" r="0" b="0"/>
-            <wp:docPr id="55" name="Imagen 15" descr="C:\xampp\htdocs\vaspa\Construcción\Screenshots CU\Empleado SA\CU Gestionar Carrera\Alta\1.png"/>
+            <wp:docPr id="72" name="Imagen 16" descr="C:\xampp\htdocs\vaspa\Construcción\Screenshots CU\Empleado SA\CU Gestionar Carrera\Alta\1.png"/>
             <wp:cNvGraphicFramePr>
               <a:graphicFrameLocks xmlns:a="http://schemas.openxmlformats.org/drawingml/2006/main" noChangeAspect="1"/>
             </wp:cNvGraphicFramePr>
@@ -8877,13 +9530,13 @@
               <a:graphicData uri="http://schemas.openxmlformats.org/drawingml/2006/picture">
                 <pic:pic xmlns:pic="http://schemas.openxmlformats.org/drawingml/2006/picture">
                   <pic:nvPicPr>
-                    <pic:cNvPr id="0" name="Picture 15" descr="C:\xampp\htdocs\vaspa\Construcción\Screenshots CU\Empleado SA\CU Gestionar Carrera\Alta\1.png"/>
+                    <pic:cNvPr id="0" name="Picture 16" descr="C:\xampp\htdocs\vaspa\Construcción\Screenshots CU\Empleado SA\CU Gestionar Carrera\Alta\1.png"/>
                     <pic:cNvPicPr>
                       <a:picLocks noChangeAspect="1" noChangeArrowheads="1"/>
                     </pic:cNvPicPr>
                   </pic:nvPicPr>
                   <pic:blipFill>
-                    <a:blip r:embed="rId43" cstate="print"/>
+                    <a:blip r:embed="rId50" cstate="print"/>
                     <a:srcRect/>
                     <a:stretch>
                       <a:fillRect/>
@@ -8892,7 +9545,7 @@
                   <pic:spPr bwMode="auto">
                     <a:xfrm>
                       <a:off x="0" y="0"/>
-                      <a:ext cx="5400040" cy="2554484"/>
+                      <a:ext cx="5400040" cy="2675932"/>
                     </a:xfrm>
                     <a:prstGeom prst="rect">
                       <a:avLst/>
@@ -8979,7 +9632,7 @@
       <w:pPr>
         <w:pStyle w:val="PSI-Ttulo3"/>
       </w:pPr>
-      <w:bookmarkStart w:id="27" w:name="_Toc39510965"/>
+      <w:bookmarkStart w:id="27" w:name="_Toc41930480"/>
       <w:r>
         <w:t>Baja de Carrera</w:t>
       </w:r>
@@ -9062,7 +9715,7 @@
                     </pic:cNvPicPr>
                   </pic:nvPicPr>
                   <pic:blipFill>
-                    <a:blip r:embed="rId44" cstate="print"/>
+                    <a:blip r:embed="rId51" cstate="print"/>
                     <a:srcRect/>
                     <a:stretch>
                       <a:fillRect/>
@@ -9192,7 +9845,7 @@
                     </pic:cNvPicPr>
                   </pic:nvPicPr>
                   <pic:blipFill>
-                    <a:blip r:embed="rId45" cstate="print"/>
+                    <a:blip r:embed="rId52" cstate="print"/>
                     <a:srcRect/>
                     <a:stretch>
                       <a:fillRect/>
@@ -9286,7 +9939,7 @@
       <w:pPr>
         <w:pStyle w:val="PSI-Ttulo3"/>
       </w:pPr>
-      <w:bookmarkStart w:id="28" w:name="_Toc39510966"/>
+      <w:bookmarkStart w:id="28" w:name="_Toc41930481"/>
       <w:r>
         <w:t>Modificar</w:t>
       </w:r>
@@ -9378,7 +10031,7 @@
                     </pic:cNvPicPr>
                   </pic:nvPicPr>
                   <pic:blipFill>
-                    <a:blip r:embed="rId46" cstate="print"/>
+                    <a:blip r:embed="rId53" cstate="print"/>
                     <a:srcRect/>
                     <a:stretch>
                       <a:fillRect/>
@@ -9445,9 +10098,9 @@
         <w:lastRenderedPageBreak/>
         <w:drawing>
           <wp:inline distT="0" distB="0" distL="0" distR="0">
-            <wp:extent cx="5400040" cy="2379825"/>
+            <wp:extent cx="5400040" cy="2495341"/>
             <wp:effectExtent l="19050" t="0" r="0" b="0"/>
-            <wp:docPr id="59" name="Imagen 19" descr="C:\xampp\htdocs\vaspa\Construcción\Screenshots CU\Empleado SA\CU Gestionar Carrera\Modificación\2.png"/>
+            <wp:docPr id="73" name="Imagen 17" descr="C:\xampp\htdocs\vaspa\Construcción\Screenshots CU\Empleado SA\CU Gestionar Carrera\Modificación\2.png"/>
             <wp:cNvGraphicFramePr>
               <a:graphicFrameLocks xmlns:a="http://schemas.openxmlformats.org/drawingml/2006/main" noChangeAspect="1"/>
             </wp:cNvGraphicFramePr>
@@ -9455,13 +10108,13 @@
               <a:graphicData uri="http://schemas.openxmlformats.org/drawingml/2006/picture">
                 <pic:pic xmlns:pic="http://schemas.openxmlformats.org/drawingml/2006/picture">
                   <pic:nvPicPr>
-                    <pic:cNvPr id="0" name="Picture 19" descr="C:\xampp\htdocs\vaspa\Construcción\Screenshots CU\Empleado SA\CU Gestionar Carrera\Modificación\2.png"/>
+                    <pic:cNvPr id="0" name="Picture 17" descr="C:\xampp\htdocs\vaspa\Construcción\Screenshots CU\Empleado SA\CU Gestionar Carrera\Modificación\2.png"/>
                     <pic:cNvPicPr>
                       <a:picLocks noChangeAspect="1" noChangeArrowheads="1"/>
                     </pic:cNvPicPr>
                   </pic:nvPicPr>
                   <pic:blipFill>
-                    <a:blip r:embed="rId47" cstate="print"/>
+                    <a:blip r:embed="rId54" cstate="print"/>
                     <a:srcRect/>
                     <a:stretch>
                       <a:fillRect/>
@@ -9470,7 +10123,7 @@
                   <pic:spPr bwMode="auto">
                     <a:xfrm>
                       <a:off x="0" y="0"/>
-                      <a:ext cx="5400040" cy="2379825"/>
+                      <a:ext cx="5400040" cy="2495341"/>
                     </a:xfrm>
                     <a:prstGeom prst="rect">
                       <a:avLst/>
@@ -9533,7 +10186,7 @@
       <w:pPr>
         <w:pStyle w:val="PSI-Ttulo3"/>
       </w:pPr>
-      <w:bookmarkStart w:id="29" w:name="_Toc39510967"/>
+      <w:bookmarkStart w:id="29" w:name="_Toc41930482"/>
       <w:r>
         <w:t>Ver Planes</w:t>
       </w:r>
@@ -9613,7 +10266,7 @@
                     </pic:cNvPicPr>
                   </pic:nvPicPr>
                   <pic:blipFill>
-                    <a:blip r:embed="rId48" cstate="print"/>
+                    <a:blip r:embed="rId55" cstate="print"/>
                     <a:srcRect/>
                     <a:stretch>
                       <a:fillRect/>
@@ -9683,7 +10336,7 @@
                     </pic:cNvPicPr>
                   </pic:nvPicPr>
                   <pic:blipFill>
-                    <a:blip r:embed="rId49" cstate="print"/>
+                    <a:blip r:embed="rId56" cstate="print"/>
                     <a:srcRect/>
                     <a:stretch>
                       <a:fillRect/>
@@ -9753,7 +10406,6 @@
         <w:pStyle w:val="PSI-Normal"/>
       </w:pPr>
       <w:r>
-        <w:lastRenderedPageBreak/>
         <w:t>Caso contrario, si desea, también pu</w:t>
       </w:r>
       <w:r>
@@ -9790,7 +10442,7 @@
                     </pic:cNvPicPr>
                   </pic:nvPicPr>
                   <pic:blipFill>
-                    <a:blip r:embed="rId50" cstate="print"/>
+                    <a:blip r:embed="rId57" cstate="print"/>
                     <a:srcRect/>
                     <a:stretch>
                       <a:fillRect/>
@@ -9897,7 +10549,7 @@
                     </pic:cNvPicPr>
                   </pic:nvPicPr>
                   <pic:blipFill>
-                    <a:blip r:embed="rId51" cstate="print"/>
+                    <a:blip r:embed="rId58" cstate="print"/>
                     <a:srcRect/>
                     <a:stretch>
                       <a:fillRect/>
@@ -9953,7 +10605,7 @@
       <w:pPr>
         <w:pStyle w:val="PSI-Ttulo2"/>
       </w:pPr>
-      <w:bookmarkStart w:id="30" w:name="_Toc39510968"/>
+      <w:bookmarkStart w:id="30" w:name="_Toc41930483"/>
       <w:r>
         <w:t xml:space="preserve">Gestionar </w:t>
       </w:r>
@@ -10003,7 +10655,7 @@
                     </pic:cNvPicPr>
                   </pic:nvPicPr>
                   <pic:blipFill>
-                    <a:blip r:embed="rId52" cstate="print"/>
+                    <a:blip r:embed="rId59" cstate="print"/>
                     <a:srcRect/>
                     <a:stretch>
                       <a:fillRect/>
@@ -10037,6 +10689,7 @@
         <w:pStyle w:val="PSI-Normal"/>
       </w:pPr>
       <w:r>
+        <w:lastRenderedPageBreak/>
         <w:t xml:space="preserve">A continuación se mostrará la pantalla </w:t>
       </w:r>
       <w:r>
@@ -10133,7 +10786,6 @@
           <w:noProof/>
           <w:lang w:eastAsia="es-AR"/>
         </w:rPr>
-        <w:lastRenderedPageBreak/>
         <w:drawing>
           <wp:inline distT="0" distB="0" distL="0" distR="0">
             <wp:extent cx="5400040" cy="2843269"/>
@@ -10152,7 +10804,7 @@
                     </pic:cNvPicPr>
                   </pic:nvPicPr>
                   <pic:blipFill>
-                    <a:blip r:embed="rId53" cstate="print"/>
+                    <a:blip r:embed="rId60" cstate="print"/>
                     <a:srcRect/>
                     <a:stretch>
                       <a:fillRect/>
@@ -10190,7 +10842,7 @@
       <w:pPr>
         <w:pStyle w:val="PSI-Ttulo3"/>
       </w:pPr>
-      <w:bookmarkStart w:id="31" w:name="_Toc39510969"/>
+      <w:bookmarkStart w:id="31" w:name="_Toc41930484"/>
       <w:r>
         <w:t xml:space="preserve">Alta de </w:t>
       </w:r>
@@ -10309,7 +10961,7 @@
                     </pic:cNvPicPr>
                   </pic:nvPicPr>
                   <pic:blipFill>
-                    <a:blip r:embed="rId54" cstate="print"/>
+                    <a:blip r:embed="rId61" cstate="print"/>
                     <a:srcRect/>
                     <a:stretch>
                       <a:fillRect/>
@@ -10343,6 +10995,7 @@
         <w:pStyle w:val="PSI-Normal"/>
       </w:pPr>
       <w:r>
+        <w:lastRenderedPageBreak/>
         <w:t>En este punto el sistema se encuentra listo para agregar un nuev</w:t>
       </w:r>
       <w:r>
@@ -10396,7 +11049,6 @@
         <w:pStyle w:val="PSI-Normal"/>
       </w:pPr>
       <w:r>
-        <w:lastRenderedPageBreak/>
         <w:t xml:space="preserve">Si desea puede anular la operación presionando el botón </w:t>
       </w:r>
       <w:r>
@@ -10424,7 +11076,7 @@
       <w:pPr>
         <w:pStyle w:val="PSI-Ttulo3"/>
       </w:pPr>
-      <w:bookmarkStart w:id="32" w:name="_Toc39510970"/>
+      <w:bookmarkStart w:id="32" w:name="_Toc41930485"/>
       <w:r>
         <w:t xml:space="preserve">Baja de </w:t>
       </w:r>
@@ -10513,7 +11165,7 @@
                     </pic:cNvPicPr>
                   </pic:nvPicPr>
                   <pic:blipFill>
-                    <a:blip r:embed="rId55" cstate="print"/>
+                    <a:blip r:embed="rId62" cstate="print"/>
                     <a:srcRect/>
                     <a:stretch>
                       <a:fillRect/>
@@ -10631,7 +11283,7 @@
                     </pic:cNvPicPr>
                   </pic:nvPicPr>
                   <pic:blipFill>
-                    <a:blip r:embed="rId56" cstate="print"/>
+                    <a:blip r:embed="rId63" cstate="print"/>
                     <a:srcRect/>
                     <a:stretch>
                       <a:fillRect/>
@@ -10755,7 +11407,7 @@
       <w:pPr>
         <w:pStyle w:val="PSI-Ttulo3"/>
       </w:pPr>
-      <w:bookmarkStart w:id="33" w:name="_Toc39510971"/>
+      <w:bookmarkStart w:id="33" w:name="_Toc41930486"/>
       <w:r>
         <w:t xml:space="preserve">Modificar  </w:t>
       </w:r>
@@ -10850,7 +11502,7 @@
                     </pic:cNvPicPr>
                   </pic:nvPicPr>
                   <pic:blipFill>
-                    <a:blip r:embed="rId57" cstate="print"/>
+                    <a:blip r:embed="rId64" cstate="print"/>
                     <a:srcRect/>
                     <a:stretch>
                       <a:fillRect/>
@@ -10884,6 +11536,7 @@
         <w:pStyle w:val="PSI-Normal"/>
       </w:pPr>
       <w:r>
+        <w:lastRenderedPageBreak/>
         <w:t>Al presionar dicho botón se mostrará una nueva pantalla con los datos precargados del</w:t>
       </w:r>
       <w:r>
@@ -10902,12 +11555,11 @@
           <w:noProof/>
           <w:lang w:eastAsia="es-AR"/>
         </w:rPr>
-        <w:lastRenderedPageBreak/>
         <w:drawing>
           <wp:inline distT="0" distB="0" distL="0" distR="0">
             <wp:extent cx="5400040" cy="2988902"/>
             <wp:effectExtent l="19050" t="0" r="0" b="0"/>
-            <wp:docPr id="83" name="Imagen 30" descr="C:\xampp\htdocs\vaspa\Construcción\Screenshots CU\Empleado SA\CU Gestionar Plan\Modificación\2.png"/>
+            <wp:docPr id="74" name="Imagen 18" descr="C:\xampp\htdocs\vaspa\Construcción\Screenshots CU\Empleado SA\CU Gestionar Plan\Modificación\2.png"/>
             <wp:cNvGraphicFramePr>
               <a:graphicFrameLocks xmlns:a="http://schemas.openxmlformats.org/drawingml/2006/main" noChangeAspect="1"/>
             </wp:cNvGraphicFramePr>
@@ -10915,13 +11567,13 @@
               <a:graphicData uri="http://schemas.openxmlformats.org/drawingml/2006/picture">
                 <pic:pic xmlns:pic="http://schemas.openxmlformats.org/drawingml/2006/picture">
                   <pic:nvPicPr>
-                    <pic:cNvPr id="0" name="Picture 30" descr="C:\xampp\htdocs\vaspa\Construcción\Screenshots CU\Empleado SA\CU Gestionar Plan\Modificación\2.png"/>
+                    <pic:cNvPr id="0" name="Picture 18" descr="C:\xampp\htdocs\vaspa\Construcción\Screenshots CU\Empleado SA\CU Gestionar Plan\Modificación\2.png"/>
                     <pic:cNvPicPr>
                       <a:picLocks noChangeAspect="1" noChangeArrowheads="1"/>
                     </pic:cNvPicPr>
                   </pic:nvPicPr>
                   <pic:blipFill>
-                    <a:blip r:embed="rId58" cstate="print"/>
+                    <a:blip r:embed="rId65" cstate="print"/>
                     <a:srcRect/>
                     <a:stretch>
                       <a:fillRect/>
@@ -10993,7 +11645,7 @@
       <w:pPr>
         <w:pStyle w:val="PSI-Ttulo3"/>
       </w:pPr>
-      <w:bookmarkStart w:id="34" w:name="_Toc39510972"/>
+      <w:bookmarkStart w:id="34" w:name="_Toc41930487"/>
       <w:r>
         <w:t xml:space="preserve">Ver </w:t>
       </w:r>
@@ -11088,7 +11740,7 @@
                     </pic:cNvPicPr>
                   </pic:nvPicPr>
                   <pic:blipFill>
-                    <a:blip r:embed="rId59" cstate="print"/>
+                    <a:blip r:embed="rId66" cstate="print"/>
                     <a:srcRect/>
                     <a:stretch>
                       <a:fillRect/>
@@ -11198,7 +11850,7 @@
                     </pic:cNvPicPr>
                   </pic:nvPicPr>
                   <pic:blipFill>
-                    <a:blip r:embed="rId60" cstate="print"/>
+                    <a:blip r:embed="rId67" cstate="print"/>
                     <a:srcRect/>
                     <a:stretch>
                       <a:fillRect/>
@@ -11452,7 +12104,7 @@
                     </pic:cNvPicPr>
                   </pic:nvPicPr>
                   <pic:blipFill>
-                    <a:blip r:embed="rId61" cstate="print"/>
+                    <a:blip r:embed="rId68" cstate="print"/>
                     <a:srcRect/>
                     <a:stretch>
                       <a:fillRect/>
@@ -11495,7 +12147,7 @@
       <w:pPr>
         <w:pStyle w:val="PSI-Ttulo2"/>
       </w:pPr>
-      <w:bookmarkStart w:id="35" w:name="_Toc39510973"/>
+      <w:bookmarkStart w:id="35" w:name="_Toc41930488"/>
       <w:r>
         <w:t xml:space="preserve">Gestionar </w:t>
       </w:r>
@@ -11550,7 +12202,7 @@
                     </pic:cNvPicPr>
                   </pic:nvPicPr>
                   <pic:blipFill>
-                    <a:blip r:embed="rId62" cstate="print"/>
+                    <a:blip r:embed="rId69" cstate="print"/>
                     <a:srcRect/>
                     <a:stretch>
                       <a:fillRect/>
@@ -11706,7 +12358,7 @@
                     </pic:cNvPicPr>
                   </pic:nvPicPr>
                   <pic:blipFill>
-                    <a:blip r:embed="rId42" cstate="print"/>
+                    <a:blip r:embed="rId49" cstate="print"/>
                     <a:srcRect/>
                     <a:stretch>
                       <a:fillRect/>
@@ -11739,7 +12391,7 @@
       <w:pPr>
         <w:pStyle w:val="PSI-Ttulo3"/>
       </w:pPr>
-      <w:bookmarkStart w:id="36" w:name="_Toc39510974"/>
+      <w:bookmarkStart w:id="36" w:name="_Toc41930489"/>
       <w:r>
         <w:t xml:space="preserve">Alta de </w:t>
       </w:r>
@@ -11842,9 +12494,9 @@
         </w:rPr>
         <w:drawing>
           <wp:inline distT="0" distB="0" distL="0" distR="0">
-            <wp:extent cx="5400040" cy="2973671"/>
+            <wp:extent cx="5400040" cy="3416352"/>
             <wp:effectExtent l="19050" t="0" r="0" b="0"/>
-            <wp:docPr id="100" name="Imagen 36" descr="C:\xampp\htdocs\vaspa\Construcción\Screenshots CU\Empleado SA\CU Gestionar Profesor\Alta\1.png"/>
+            <wp:docPr id="67" name="Imagen 11" descr="C:\xampp\htdocs\vaspa\Construcción\Screenshots CU\Empleado SA\CU Gestionar Profesor\Alta\1.png"/>
             <wp:cNvGraphicFramePr>
               <a:graphicFrameLocks xmlns:a="http://schemas.openxmlformats.org/drawingml/2006/main" noChangeAspect="1"/>
             </wp:cNvGraphicFramePr>
@@ -11852,13 +12504,13 @@
               <a:graphicData uri="http://schemas.openxmlformats.org/drawingml/2006/picture">
                 <pic:pic xmlns:pic="http://schemas.openxmlformats.org/drawingml/2006/picture">
                   <pic:nvPicPr>
-                    <pic:cNvPr id="0" name="Picture 36" descr="C:\xampp\htdocs\vaspa\Construcción\Screenshots CU\Empleado SA\CU Gestionar Profesor\Alta\1.png"/>
+                    <pic:cNvPr id="0" name="Picture 11" descr="C:\xampp\htdocs\vaspa\Construcción\Screenshots CU\Empleado SA\CU Gestionar Profesor\Alta\1.png"/>
                     <pic:cNvPicPr>
                       <a:picLocks noChangeAspect="1" noChangeArrowheads="1"/>
                     </pic:cNvPicPr>
                   </pic:nvPicPr>
                   <pic:blipFill>
-                    <a:blip r:embed="rId63" cstate="print"/>
+                    <a:blip r:embed="rId70" cstate="print"/>
                     <a:srcRect/>
                     <a:stretch>
                       <a:fillRect/>
@@ -11867,7 +12519,7 @@
                   <pic:spPr bwMode="auto">
                     <a:xfrm>
                       <a:off x="0" y="0"/>
-                      <a:ext cx="5400040" cy="2973671"/>
+                      <a:ext cx="5400040" cy="3416352"/>
                     </a:xfrm>
                     <a:prstGeom prst="rect">
                       <a:avLst/>
@@ -11907,7 +12559,23 @@
         <w:t>)</w:t>
       </w:r>
       <w:r>
-        <w:t xml:space="preserve"> y seleccionar el Departamento correspondiente, de la lista desplegable</w:t>
+        <w:t xml:space="preserve">, </w:t>
+      </w:r>
+      <w:r>
+        <w:t xml:space="preserve">seleccionar </w:t>
+      </w:r>
+      <w:r>
+        <w:t>el Departamento correspondiente</w:t>
+      </w:r>
+      <w:r>
+        <w:t xml:space="preserve"> de la lista desplegable</w:t>
+      </w:r>
+      <w:r>
+        <w:t xml:space="preserve"> y determinar </w:t>
+      </w:r>
+      <w:r>
+        <w:lastRenderedPageBreak/>
+        <w:t>si el profesor es Responsable de una Asignatura seleccionando una de las opciones de los casilleros</w:t>
       </w:r>
       <w:r>
         <w:t xml:space="preserve">. Una vez terminados estos pasos presionamos el botón </w:t>
@@ -11954,7 +12622,7 @@
       <w:pPr>
         <w:pStyle w:val="PSI-Ttulo3"/>
       </w:pPr>
-      <w:bookmarkStart w:id="37" w:name="_Toc39510975"/>
+      <w:bookmarkStart w:id="37" w:name="_Toc41930490"/>
       <w:r>
         <w:t xml:space="preserve">Baja de </w:t>
       </w:r>
@@ -12043,7 +12711,7 @@
                     </pic:cNvPicPr>
                   </pic:nvPicPr>
                   <pic:blipFill>
-                    <a:blip r:embed="rId64" cstate="print"/>
+                    <a:blip r:embed="rId71" cstate="print"/>
                     <a:srcRect/>
                     <a:stretch>
                       <a:fillRect/>
@@ -12161,7 +12829,7 @@
                     </pic:cNvPicPr>
                   </pic:nvPicPr>
                   <pic:blipFill>
-                    <a:blip r:embed="rId65" cstate="print"/>
+                    <a:blip r:embed="rId72" cstate="print"/>
                     <a:srcRect/>
                     <a:stretch>
                       <a:fillRect/>
@@ -12266,7 +12934,7 @@
       <w:pPr>
         <w:pStyle w:val="PSI-Ttulo3"/>
       </w:pPr>
-      <w:bookmarkStart w:id="38" w:name="_Toc39510976"/>
+      <w:bookmarkStart w:id="38" w:name="_Toc41930491"/>
       <w:r>
         <w:t xml:space="preserve">Modificar  </w:t>
       </w:r>
@@ -12361,7 +13029,7 @@
                     </pic:cNvPicPr>
                   </pic:nvPicPr>
                   <pic:blipFill>
-                    <a:blip r:embed="rId66" cstate="print"/>
+                    <a:blip r:embed="rId73" cstate="print"/>
                     <a:srcRect/>
                     <a:stretch>
                       <a:fillRect/>
@@ -12395,6 +13063,7 @@
         <w:pStyle w:val="PSI-Normal"/>
       </w:pPr>
       <w:r>
+        <w:lastRenderedPageBreak/>
         <w:t>Al presionar dicho botón se mostrará una nueva pantalla con los datos precargados de</w:t>
       </w:r>
       <w:r>
@@ -12413,12 +13082,11 @@
           <w:noProof/>
           <w:lang w:eastAsia="es-AR"/>
         </w:rPr>
-        <w:lastRenderedPageBreak/>
         <w:drawing>
           <wp:inline distT="0" distB="0" distL="0" distR="0">
-            <wp:extent cx="5400040" cy="2989878"/>
+            <wp:extent cx="5400040" cy="2987153"/>
             <wp:effectExtent l="19050" t="0" r="0" b="0"/>
-            <wp:docPr id="104" name="Imagen 40" descr="C:\xampp\htdocs\vaspa\Construcción\Screenshots CU\Empleado SA\CU Gestionar Profesor\Modificación\2.png"/>
+            <wp:docPr id="68" name="Imagen 12" descr="C:\xampp\htdocs\vaspa\Construcción\Screenshots CU\Empleado SA\CU Gestionar Profesor\Modificación\2.png"/>
             <wp:cNvGraphicFramePr>
               <a:graphicFrameLocks xmlns:a="http://schemas.openxmlformats.org/drawingml/2006/main" noChangeAspect="1"/>
             </wp:cNvGraphicFramePr>
@@ -12426,13 +13094,13 @@
               <a:graphicData uri="http://schemas.openxmlformats.org/drawingml/2006/picture">
                 <pic:pic xmlns:pic="http://schemas.openxmlformats.org/drawingml/2006/picture">
                   <pic:nvPicPr>
-                    <pic:cNvPr id="0" name="Picture 40" descr="C:\xampp\htdocs\vaspa\Construcción\Screenshots CU\Empleado SA\CU Gestionar Profesor\Modificación\2.png"/>
+                    <pic:cNvPr id="0" name="Picture 12" descr="C:\xampp\htdocs\vaspa\Construcción\Screenshots CU\Empleado SA\CU Gestionar Profesor\Modificación\2.png"/>
                     <pic:cNvPicPr>
                       <a:picLocks noChangeAspect="1" noChangeArrowheads="1"/>
                     </pic:cNvPicPr>
                   </pic:nvPicPr>
                   <pic:blipFill>
-                    <a:blip r:embed="rId67" cstate="print"/>
+                    <a:blip r:embed="rId74" cstate="print"/>
                     <a:srcRect/>
                     <a:stretch>
                       <a:fillRect/>
@@ -12441,7 +13109,7 @@
                   <pic:spPr bwMode="auto">
                     <a:xfrm>
                       <a:off x="0" y="0"/>
-                      <a:ext cx="5400040" cy="2989878"/>
+                      <a:ext cx="5400040" cy="2987153"/>
                     </a:xfrm>
                     <a:prstGeom prst="rect">
                       <a:avLst/>
@@ -12504,7 +13172,7 @@
       <w:pPr>
         <w:pStyle w:val="PSI-Ttulo3"/>
       </w:pPr>
-      <w:bookmarkStart w:id="39" w:name="_Toc39510977"/>
+      <w:bookmarkStart w:id="39" w:name="_Toc41930492"/>
       <w:r>
         <w:t xml:space="preserve">Ver </w:t>
       </w:r>
@@ -12599,7 +13267,7 @@
                     </pic:cNvPicPr>
                   </pic:nvPicPr>
                   <pic:blipFill>
-                    <a:blip r:embed="rId68" cstate="print"/>
+                    <a:blip r:embed="rId75" cstate="print"/>
                     <a:srcRect/>
                     <a:stretch>
                       <a:fillRect/>
@@ -12663,6 +13331,7 @@
           <w:noProof/>
           <w:lang w:eastAsia="es-AR"/>
         </w:rPr>
+        <w:lastRenderedPageBreak/>
         <w:drawing>
           <wp:inline distT="0" distB="0" distL="0" distR="0">
             <wp:extent cx="5400040" cy="2016416"/>
@@ -12681,7 +13350,7 @@
                     </pic:cNvPicPr>
                   </pic:nvPicPr>
                   <pic:blipFill>
-                    <a:blip r:embed="rId69" cstate="print"/>
+                    <a:blip r:embed="rId76" cstate="print"/>
                     <a:srcRect/>
                     <a:stretch>
                       <a:fillRect/>
@@ -12715,7 +13384,6 @@
         <w:pStyle w:val="PSI-Normal"/>
       </w:pPr>
       <w:r>
-        <w:lastRenderedPageBreak/>
         <w:t xml:space="preserve">Hagamos </w:t>
       </w:r>
       <w:proofErr w:type="spellStart"/>
@@ -12774,7 +13442,7 @@
       <w:pPr>
         <w:pStyle w:val="PSI-Ttulo2"/>
       </w:pPr>
-      <w:bookmarkStart w:id="40" w:name="_Toc39510978"/>
+      <w:bookmarkStart w:id="40" w:name="_Toc41930493"/>
       <w:r>
         <w:t xml:space="preserve">Gestionar </w:t>
       </w:r>
@@ -12824,7 +13492,7 @@
                     </pic:cNvPicPr>
                   </pic:nvPicPr>
                   <pic:blipFill>
-                    <a:blip r:embed="rId70" cstate="print"/>
+                    <a:blip r:embed="rId77" cstate="print"/>
                     <a:srcRect/>
                     <a:stretch>
                       <a:fillRect/>
@@ -12975,6 +13643,7 @@
           <w:noProof/>
           <w:lang w:eastAsia="es-AR"/>
         </w:rPr>
+        <w:lastRenderedPageBreak/>
         <w:drawing>
           <wp:inline distT="0" distB="0" distL="0" distR="0">
             <wp:extent cx="5400040" cy="3131356"/>
@@ -12993,7 +13662,7 @@
                     </pic:cNvPicPr>
                   </pic:nvPicPr>
                   <pic:blipFill>
-                    <a:blip r:embed="rId71" cstate="print"/>
+                    <a:blip r:embed="rId78" cstate="print"/>
                     <a:srcRect/>
                     <a:stretch>
                       <a:fillRect/>
@@ -13031,7 +13700,7 @@
       <w:pPr>
         <w:pStyle w:val="PSI-Ttulo3"/>
       </w:pPr>
-      <w:bookmarkStart w:id="41" w:name="_Toc39510979"/>
+      <w:bookmarkStart w:id="41" w:name="_Toc41930494"/>
       <w:r>
         <w:t xml:space="preserve">Alta de </w:t>
       </w:r>
@@ -13145,7 +13814,7 @@
                     </pic:cNvPicPr>
                   </pic:nvPicPr>
                   <pic:blipFill>
-                    <a:blip r:embed="rId72" cstate="print"/>
+                    <a:blip r:embed="rId79" cstate="print"/>
                     <a:srcRect/>
                     <a:stretch>
                       <a:fillRect/>
@@ -13253,7 +13922,7 @@
       <w:pPr>
         <w:pStyle w:val="PSI-Ttulo3"/>
       </w:pPr>
-      <w:bookmarkStart w:id="42" w:name="_Toc39510980"/>
+      <w:bookmarkStart w:id="42" w:name="_Toc41930495"/>
       <w:r>
         <w:t xml:space="preserve">Baja de </w:t>
       </w:r>
@@ -13342,7 +14011,7 @@
                     </pic:cNvPicPr>
                   </pic:nvPicPr>
                   <pic:blipFill>
-                    <a:blip r:embed="rId73" cstate="print"/>
+                    <a:blip r:embed="rId80" cstate="print"/>
                     <a:srcRect/>
                     <a:stretch>
                       <a:fillRect/>
@@ -13467,7 +14136,7 @@
                     </pic:cNvPicPr>
                   </pic:nvPicPr>
                   <pic:blipFill>
-                    <a:blip r:embed="rId74" cstate="print"/>
+                    <a:blip r:embed="rId81" cstate="print"/>
                     <a:srcRect/>
                     <a:stretch>
                       <a:fillRect/>
@@ -13580,7 +14249,7 @@
       <w:pPr>
         <w:pStyle w:val="PSI-Ttulo3"/>
       </w:pPr>
-      <w:bookmarkStart w:id="43" w:name="_Toc39510981"/>
+      <w:bookmarkStart w:id="43" w:name="_Toc41930496"/>
       <w:r>
         <w:t xml:space="preserve">Modificar  </w:t>
       </w:r>
@@ -13675,7 +14344,7 @@
                     </pic:cNvPicPr>
                   </pic:nvPicPr>
                   <pic:blipFill>
-                    <a:blip r:embed="rId75" cstate="print"/>
+                    <a:blip r:embed="rId82" cstate="print"/>
                     <a:srcRect/>
                     <a:stretch>
                       <a:fillRect/>
@@ -13742,9 +14411,9 @@
         <w:lastRenderedPageBreak/>
         <w:drawing>
           <wp:inline distT="0" distB="0" distL="0" distR="0">
-            <wp:extent cx="5400040" cy="4200744"/>
+            <wp:extent cx="5400040" cy="4218581"/>
             <wp:effectExtent l="19050" t="0" r="0" b="0"/>
-            <wp:docPr id="125" name="Imagen 51" descr="C:\xampp\htdocs\vaspa\Construcción\Screenshots CU\Empleado SA\CU Gestionar Asignatura\Modificación\2.png"/>
+            <wp:docPr id="69" name="Imagen 13" descr="C:\xampp\htdocs\vaspa\Construcción\Screenshots CU\Empleado SA\CU Gestionar Asignatura\Modificación\2.png"/>
             <wp:cNvGraphicFramePr>
               <a:graphicFrameLocks xmlns:a="http://schemas.openxmlformats.org/drawingml/2006/main" noChangeAspect="1"/>
             </wp:cNvGraphicFramePr>
@@ -13752,13 +14421,13 @@
               <a:graphicData uri="http://schemas.openxmlformats.org/drawingml/2006/picture">
                 <pic:pic xmlns:pic="http://schemas.openxmlformats.org/drawingml/2006/picture">
                   <pic:nvPicPr>
-                    <pic:cNvPr id="0" name="Picture 51" descr="C:\xampp\htdocs\vaspa\Construcción\Screenshots CU\Empleado SA\CU Gestionar Asignatura\Modificación\2.png"/>
+                    <pic:cNvPr id="0" name="Picture 13" descr="C:\xampp\htdocs\vaspa\Construcción\Screenshots CU\Empleado SA\CU Gestionar Asignatura\Modificación\2.png"/>
                     <pic:cNvPicPr>
                       <a:picLocks noChangeAspect="1" noChangeArrowheads="1"/>
                     </pic:cNvPicPr>
                   </pic:nvPicPr>
                   <pic:blipFill>
-                    <a:blip r:embed="rId76" cstate="print"/>
+                    <a:blip r:embed="rId83" cstate="print"/>
                     <a:srcRect/>
                     <a:stretch>
                       <a:fillRect/>
@@ -13767,7 +14436,7 @@
                   <pic:spPr bwMode="auto">
                     <a:xfrm>
                       <a:off x="0" y="0"/>
-                      <a:ext cx="5400040" cy="4200744"/>
+                      <a:ext cx="5400040" cy="4218581"/>
                     </a:xfrm>
                     <a:prstGeom prst="rect">
                       <a:avLst/>
@@ -13830,7 +14499,7 @@
       <w:pPr>
         <w:pStyle w:val="PSI-Ttulo3"/>
       </w:pPr>
-      <w:bookmarkStart w:id="44" w:name="_Toc39510982"/>
+      <w:bookmarkStart w:id="44" w:name="_Toc41930497"/>
       <w:r>
         <w:t>Ver Asignaturas</w:t>
       </w:r>
@@ -13925,7 +14594,7 @@
                     </pic:cNvPicPr>
                   </pic:nvPicPr>
                   <pic:blipFill>
-                    <a:blip r:embed="rId77" cstate="print"/>
+                    <a:blip r:embed="rId84" cstate="print"/>
                     <a:srcRect/>
                     <a:stretch>
                       <a:fillRect/>
@@ -14091,7 +14760,7 @@
                     </pic:cNvPicPr>
                   </pic:nvPicPr>
                   <pic:blipFill>
-                    <a:blip r:embed="rId78" cstate="print"/>
+                    <a:blip r:embed="rId85" cstate="print"/>
                     <a:srcRect/>
                     <a:stretch>
                       <a:fillRect/>
@@ -14435,7 +15104,7 @@
                     </pic:cNvPicPr>
                   </pic:nvPicPr>
                   <pic:blipFill>
-                    <a:blip r:embed="rId79" cstate="print"/>
+                    <a:blip r:embed="rId86" cstate="print"/>
                     <a:srcRect/>
                     <a:stretch>
                       <a:fillRect/>
@@ -14478,7 +15147,7 @@
       <w:pPr>
         <w:pStyle w:val="PSI-Ttulo3"/>
       </w:pPr>
-      <w:bookmarkStart w:id="45" w:name="_Toc39510983"/>
+      <w:bookmarkStart w:id="45" w:name="_Toc41930498"/>
       <w:r>
         <w:t>Ver Equipo de Cátedra</w:t>
       </w:r>
@@ -14555,7 +15224,7 @@
                     </pic:cNvPicPr>
                   </pic:nvPicPr>
                   <pic:blipFill>
-                    <a:blip r:embed="rId80" cstate="print"/>
+                    <a:blip r:embed="rId87" cstate="print"/>
                     <a:srcRect/>
                     <a:stretch>
                       <a:fillRect/>
@@ -14703,7 +15372,7 @@
                     </pic:cNvPicPr>
                   </pic:nvPicPr>
                   <pic:blipFill>
-                    <a:blip r:embed="rId81" cstate="print"/>
+                    <a:blip r:embed="rId88" cstate="print"/>
                     <a:srcRect/>
                     <a:stretch>
                       <a:fillRect/>
@@ -14987,7 +15656,7 @@
                     </pic:cNvPicPr>
                   </pic:nvPicPr>
                   <pic:blipFill>
-                    <a:blip r:embed="rId82" cstate="print"/>
+                    <a:blip r:embed="rId89" cstate="print"/>
                     <a:srcRect/>
                     <a:stretch>
                       <a:fillRect/>
@@ -15038,7 +15707,7 @@
       <w:pPr>
         <w:pStyle w:val="PSI-Ttulo2"/>
       </w:pPr>
-      <w:bookmarkStart w:id="46" w:name="_Toc39510984"/>
+      <w:bookmarkStart w:id="46" w:name="_Toc41930499"/>
       <w:r>
         <w:t>Salir</w:t>
       </w:r>
@@ -15087,7 +15756,7 @@
                     </pic:cNvPicPr>
                   </pic:nvPicPr>
                   <pic:blipFill>
-                    <a:blip r:embed="rId83" cstate="print"/>
+                    <a:blip r:embed="rId90" cstate="print"/>
                     <a:srcRect/>
                     <a:stretch>
                       <a:fillRect/>
@@ -15167,7 +15836,7 @@
       <w:pPr>
         <w:pStyle w:val="PSI-Ttulo1"/>
       </w:pPr>
-      <w:bookmarkStart w:id="47" w:name="_Toc39510985"/>
+      <w:bookmarkStart w:id="47" w:name="_Toc41930500"/>
       <w:r>
         <w:t>Uso del Sistema [Docente responsable]</w:t>
       </w:r>
@@ -15208,7 +15877,7 @@
       <w:pPr>
         <w:pStyle w:val="PSI-Ttulo1"/>
       </w:pPr>
-      <w:bookmarkStart w:id="48" w:name="_Toc39510986"/>
+      <w:bookmarkStart w:id="48" w:name="_Toc41930501"/>
       <w:r>
         <w:t>Uso del Sistema [</w:t>
       </w:r>
@@ -15253,8 +15922,50 @@
     </w:p>
     <w:p>
       <w:pPr>
+        <w:pStyle w:val="PSI-Ttulo1"/>
+      </w:pPr>
+      <w:bookmarkStart w:id="49" w:name="_Toc41930502"/>
+      <w:r>
+        <w:t>Uso del Sistema [</w:t>
+      </w:r>
+      <w:r>
+        <w:t>Administrador del Sistema</w:t>
+      </w:r>
+      <w:r>
+        <w:t>]</w:t>
+      </w:r>
+      <w:bookmarkEnd w:id="49"/>
+    </w:p>
+    <w:p>
+      <w:pPr>
         <w:pStyle w:val="PSI-Comentario"/>
       </w:pPr>
+      <w:r>
+        <w:t xml:space="preserve">[Descripción </w:t>
+      </w:r>
+      <w:r>
+        <w:t>cada parte del sistema, que</w:t>
+      </w:r>
+      <w:r>
+        <w:t xml:space="preserve"> acciones </w:t>
+      </w:r>
+      <w:r>
+        <w:t>realiza</w:t>
+      </w:r>
+      <w:r>
+        <w:t>,</w:t>
+      </w:r>
+      <w:r>
+        <w:t xml:space="preserve"> exponer sus pantallas, listar tipos de usuarios con sus privilegios,</w:t>
+      </w:r>
+      <w:r>
+        <w:t xml:space="preserve"> etc.]</w:t>
+      </w:r>
+    </w:p>
+    <w:p>
+      <w:pPr>
+        <w:pStyle w:val="PSI-Comentario"/>
+      </w:pPr>
     </w:p>
     <w:p>
       <w:pPr>
@@ -15265,11 +15976,11 @@
       <w:pPr>
         <w:pStyle w:val="PSI-Ttulo1"/>
       </w:pPr>
-      <w:bookmarkStart w:id="49" w:name="_Toc39510987"/>
+      <w:bookmarkStart w:id="50" w:name="_Toc41930503"/>
       <w:r>
         <w:t>Anexo</w:t>
       </w:r>
-      <w:bookmarkEnd w:id="49"/>
+      <w:bookmarkEnd w:id="50"/>
       <w:r>
         <w:t xml:space="preserve"> </w:t>
       </w:r>
@@ -15278,13 +15989,13 @@
       <w:pPr>
         <w:pStyle w:val="PSI-Ttulo2"/>
       </w:pPr>
-      <w:bookmarkStart w:id="50" w:name="_Toc163827985"/>
-      <w:bookmarkStart w:id="51" w:name="_Toc39510988"/>
+      <w:bookmarkStart w:id="51" w:name="_Toc163827985"/>
+      <w:bookmarkStart w:id="52" w:name="_Toc41930504"/>
       <w:r>
         <w:t>Guía rápida de Botones</w:t>
       </w:r>
-      <w:bookmarkEnd w:id="50"/>
       <w:bookmarkEnd w:id="51"/>
+      <w:bookmarkEnd w:id="52"/>
       <w:r>
         <w:t xml:space="preserve"> </w:t>
       </w:r>
@@ -15307,12 +16018,12 @@
       <w:r>
         <w:t xml:space="preserve">, pero veremos, sino se borraría esta sección </w:t>
       </w:r>
-      <w:bookmarkStart w:id="52" w:name="_GoBack"/>
-      <w:bookmarkEnd w:id="52"/>
+      <w:bookmarkStart w:id="53" w:name="_GoBack"/>
+      <w:bookmarkEnd w:id="53"/>
     </w:p>
     <w:sectPr>
-      <w:headerReference w:type="default" r:id="rId84"/>
-      <w:footerReference w:type="default" r:id="rId85"/>
+      <w:headerReference w:type="default" r:id="rId91"/>
+      <w:footerReference w:type="default" r:id="rId92"/>
       <w:pgSz w:w="11906" w:h="16838"/>
       <w:pgMar w:top="1535" w:right="1701" w:bottom="1417" w:left="1701" w:header="567" w:footer="572" w:gutter="0"/>
       <w:cols w:space="708"/>
@@ -15492,7 +16203,7 @@
             <w:rFonts w:asciiTheme="majorHAnsi" w:hAnsiTheme="majorHAnsi" w:cstheme="majorHAnsi"/>
             <w:noProof/>
           </w:rPr>
-          <w:t>43</w:t>
+          <w:t>48</w:t>
         </w:r>
         <w:r>
           <w:rPr>
@@ -18578,7 +19289,7 @@
 </file>
 
 <file path=customXml/itemProps2.xml><?xml version="1.0" encoding="utf-8"?>
-<ds:datastoreItem xmlns:ds="http://schemas.openxmlformats.org/officeDocument/2006/customXml" ds:itemID="{26DCD97E-F635-49B4-8994-DFA677972971}">
+<ds:datastoreItem xmlns:ds="http://schemas.openxmlformats.org/officeDocument/2006/customXml" ds:itemID="{55ABA3FC-EB70-42F2-B065-56A0D567F392}">
   <ds:schemaRefs>
     <ds:schemaRef ds:uri="http://schemas.openxmlformats.org/officeDocument/2006/bibliography"/>
   </ds:schemaRefs>

</xml_diff>